<commit_message>
added schema picture, json files, and design document
</commit_message>
<xml_diff>
--- a/Design for Project.docx
+++ b/Design for Project.docx
@@ -100,7 +100,15 @@
       </w:pPr>
       <w:r>
         <w:rPr/>
-        <w:t>Records belong_to Category</w:t>
+        <w:t>Records belong</w:t>
+      </w:r>
+      <w:r>
+        <w:rPr/>
+        <w:t>s</w:t>
+      </w:r>
+      <w:r>
+        <w:rPr/>
+        <w:t>_to Category</w:t>
       </w:r>
     </w:p>
     <w:p>
@@ -167,15 +175,2268 @@
     <w:p>
       <w:pPr>
         <w:pStyle w:val="Normal"/>
-        <w:rPr/>
-      </w:pPr>
-      <w:r>
-        <w:rPr/>
-      </w:r>
-    </w:p>
-    <w:p>
-      <w:pPr>
-        <w:pStyle w:val="Normal"/>
+        <w:rPr>
+          <w:b/>
+          <w:bCs/>
+          <w:u w:val="single"/>
+        </w:rPr>
+      </w:pPr>
+      <w:r>
+        <w:rPr>
+          <w:b/>
+          <w:bCs/>
+          <w:u w:val="single"/>
+        </w:rPr>
+        <w:t>Schema XML</w:t>
+      </w:r>
+    </w:p>
+    <w:p>
+      <w:pPr>
+        <w:pStyle w:val="Normal"/>
+        <w:rPr>
+          <w:b w:val="false"/>
+          <w:bCs w:val="false"/>
+          <w:u w:val="none"/>
+        </w:rPr>
+      </w:pPr>
+      <w:r>
+        <w:rPr>
+          <w:b w:val="false"/>
+          <w:bCs w:val="false"/>
+          <w:u w:val="none"/>
+        </w:rPr>
+        <w:t>&lt;?xml version="1.0" encoding="utf-8" ?&gt;</w:t>
+      </w:r>
+    </w:p>
+    <w:p>
+      <w:pPr>
+        <w:pStyle w:val="Normal"/>
+        <w:rPr>
+          <w:b w:val="false"/>
+          <w:bCs w:val="false"/>
+          <w:u w:val="none"/>
+        </w:rPr>
+      </w:pPr>
+      <w:r>
+        <w:rPr>
+          <w:b w:val="false"/>
+          <w:bCs w:val="false"/>
+          <w:u w:val="none"/>
+        </w:rPr>
+        <w:t>&lt;!-- SQL XML created by WWW SQL Designer, http://code.google.com/p/wwwsqldesigner/ --&gt;</w:t>
+      </w:r>
+    </w:p>
+    <w:p>
+      <w:pPr>
+        <w:pStyle w:val="Normal"/>
+        <w:rPr>
+          <w:b w:val="false"/>
+          <w:bCs w:val="false"/>
+          <w:u w:val="none"/>
+        </w:rPr>
+      </w:pPr>
+      <w:r>
+        <w:rPr>
+          <w:b w:val="false"/>
+          <w:bCs w:val="false"/>
+          <w:u w:val="none"/>
+        </w:rPr>
+        <w:t>&lt;!-- Active URL: https://socrates.devbootcamp.com/sql.html --&gt;</w:t>
+      </w:r>
+    </w:p>
+    <w:p>
+      <w:pPr>
+        <w:pStyle w:val="Normal"/>
+        <w:rPr>
+          <w:b w:val="false"/>
+          <w:bCs w:val="false"/>
+          <w:u w:val="none"/>
+        </w:rPr>
+      </w:pPr>
+      <w:r>
+        <w:rPr>
+          <w:b w:val="false"/>
+          <w:bCs w:val="false"/>
+          <w:u w:val="none"/>
+        </w:rPr>
+        <w:t>&lt;sql&gt;</w:t>
+      </w:r>
+    </w:p>
+    <w:p>
+      <w:pPr>
+        <w:pStyle w:val="Normal"/>
+        <w:rPr>
+          <w:b w:val="false"/>
+          <w:bCs w:val="false"/>
+          <w:u w:val="none"/>
+        </w:rPr>
+      </w:pPr>
+      <w:r>
+        <w:rPr>
+          <w:b w:val="false"/>
+          <w:bCs w:val="false"/>
+          <w:u w:val="none"/>
+        </w:rPr>
+        <w:t>&lt;datatypes db="mysql"&gt;</w:t>
+      </w:r>
+    </w:p>
+    <w:p>
+      <w:pPr>
+        <w:pStyle w:val="Normal"/>
+        <w:rPr>
+          <w:b w:val="false"/>
+          <w:bCs w:val="false"/>
+          <w:u w:val="none"/>
+        </w:rPr>
+      </w:pPr>
+      <w:r>
+        <w:rPr>
+          <w:b w:val="false"/>
+          <w:bCs w:val="false"/>
+          <w:u w:val="none"/>
+        </w:rPr>
+        <w:t xml:space="preserve">  </w:t>
+      </w:r>
+      <w:r>
+        <w:rPr>
+          <w:b w:val="false"/>
+          <w:bCs w:val="false"/>
+          <w:u w:val="none"/>
+        </w:rPr>
+        <w:t>&lt;group label="Numeric" color="rgb(238,238,170)"&gt;</w:t>
+      </w:r>
+    </w:p>
+    <w:p>
+      <w:pPr>
+        <w:pStyle w:val="Normal"/>
+        <w:rPr>
+          <w:b w:val="false"/>
+          <w:bCs w:val="false"/>
+          <w:u w:val="none"/>
+        </w:rPr>
+      </w:pPr>
+      <w:r>
+        <w:rPr>
+          <w:b w:val="false"/>
+          <w:bCs w:val="false"/>
+          <w:u w:val="none"/>
+        </w:rPr>
+        <w:t xml:space="preserve">    </w:t>
+      </w:r>
+      <w:r>
+        <w:rPr>
+          <w:b w:val="false"/>
+          <w:bCs w:val="false"/>
+          <w:u w:val="none"/>
+        </w:rPr>
+        <w:t>&lt;type label="Integer" length="0" sql="INTEGER" re="INT" quote=""/&gt;</w:t>
+      </w:r>
+    </w:p>
+    <w:p>
+      <w:pPr>
+        <w:pStyle w:val="Normal"/>
+        <w:rPr>
+          <w:b w:val="false"/>
+          <w:bCs w:val="false"/>
+          <w:u w:val="none"/>
+        </w:rPr>
+      </w:pPr>
+      <w:r>
+        <w:rPr>
+          <w:b w:val="false"/>
+          <w:bCs w:val="false"/>
+          <w:u w:val="none"/>
+        </w:rPr>
+        <w:t xml:space="preserve">    </w:t>
+      </w:r>
+      <w:r>
+        <w:rPr>
+          <w:b w:val="false"/>
+          <w:bCs w:val="false"/>
+          <w:u w:val="none"/>
+        </w:rPr>
+        <w:t>&lt;type label="Decimal" length="1" sql="DECIMAL" re="DEC" quote=""/&gt;</w:t>
+      </w:r>
+    </w:p>
+    <w:p>
+      <w:pPr>
+        <w:pStyle w:val="Normal"/>
+        <w:rPr>
+          <w:b w:val="false"/>
+          <w:bCs w:val="false"/>
+          <w:u w:val="none"/>
+        </w:rPr>
+      </w:pPr>
+      <w:r>
+        <w:rPr>
+          <w:b w:val="false"/>
+          <w:bCs w:val="false"/>
+          <w:u w:val="none"/>
+        </w:rPr>
+        <w:t xml:space="preserve">    </w:t>
+      </w:r>
+      <w:r>
+        <w:rPr>
+          <w:b w:val="false"/>
+          <w:bCs w:val="false"/>
+          <w:u w:val="none"/>
+        </w:rPr>
+        <w:t>&lt;type label="Single precision" length="0" sql="FLOAT" quote=""/&gt;</w:t>
+      </w:r>
+    </w:p>
+    <w:p>
+      <w:pPr>
+        <w:pStyle w:val="Normal"/>
+        <w:rPr>
+          <w:b w:val="false"/>
+          <w:bCs w:val="false"/>
+          <w:u w:val="none"/>
+        </w:rPr>
+      </w:pPr>
+      <w:r>
+        <w:rPr>
+          <w:b w:val="false"/>
+          <w:bCs w:val="false"/>
+          <w:u w:val="none"/>
+        </w:rPr>
+        <w:t xml:space="preserve">    </w:t>
+      </w:r>
+      <w:r>
+        <w:rPr>
+          <w:b w:val="false"/>
+          <w:bCs w:val="false"/>
+          <w:u w:val="none"/>
+        </w:rPr>
+        <w:t>&lt;type label="Double precision" length="0" sql="DOUBLE" re="DOUBLE" quote=""/&gt;</w:t>
+      </w:r>
+    </w:p>
+    <w:p>
+      <w:pPr>
+        <w:pStyle w:val="Normal"/>
+        <w:rPr>
+          <w:b w:val="false"/>
+          <w:bCs w:val="false"/>
+          <w:u w:val="none"/>
+        </w:rPr>
+      </w:pPr>
+      <w:r>
+        <w:rPr>
+          <w:b w:val="false"/>
+          <w:bCs w:val="false"/>
+          <w:u w:val="none"/>
+        </w:rPr>
+        <w:t xml:space="preserve">  </w:t>
+      </w:r>
+      <w:r>
+        <w:rPr>
+          <w:b w:val="false"/>
+          <w:bCs w:val="false"/>
+          <w:u w:val="none"/>
+        </w:rPr>
+        <w:t>&lt;/group&gt;</w:t>
+      </w:r>
+    </w:p>
+    <w:p>
+      <w:pPr>
+        <w:pStyle w:val="Normal"/>
+        <w:rPr>
+          <w:b w:val="false"/>
+          <w:bCs w:val="false"/>
+          <w:u w:val="none"/>
+        </w:rPr>
+      </w:pPr>
+      <w:r>
+        <w:rPr>
+          <w:b w:val="false"/>
+          <w:bCs w:val="false"/>
+          <w:u w:val="none"/>
+        </w:rPr>
+      </w:r>
+    </w:p>
+    <w:p>
+      <w:pPr>
+        <w:pStyle w:val="Normal"/>
+        <w:rPr>
+          <w:b w:val="false"/>
+          <w:bCs w:val="false"/>
+          <w:u w:val="none"/>
+        </w:rPr>
+      </w:pPr>
+      <w:r>
+        <w:rPr>
+          <w:b w:val="false"/>
+          <w:bCs w:val="false"/>
+          <w:u w:val="none"/>
+        </w:rPr>
+        <w:t xml:space="preserve">  </w:t>
+      </w:r>
+      <w:r>
+        <w:rPr>
+          <w:b w:val="false"/>
+          <w:bCs w:val="false"/>
+          <w:u w:val="none"/>
+        </w:rPr>
+        <w:t>&lt;group label="Character" color="rgb(255,200,200)"&gt;</w:t>
+      </w:r>
+    </w:p>
+    <w:p>
+      <w:pPr>
+        <w:pStyle w:val="Normal"/>
+        <w:rPr>
+          <w:b w:val="false"/>
+          <w:bCs w:val="false"/>
+          <w:u w:val="none"/>
+        </w:rPr>
+      </w:pPr>
+      <w:r>
+        <w:rPr>
+          <w:b w:val="false"/>
+          <w:bCs w:val="false"/>
+          <w:u w:val="none"/>
+        </w:rPr>
+        <w:t xml:space="preserve">    </w:t>
+      </w:r>
+      <w:r>
+        <w:rPr>
+          <w:b w:val="false"/>
+          <w:bCs w:val="false"/>
+          <w:u w:val="none"/>
+        </w:rPr>
+        <w:t>&lt;type label="Char" length="1" sql="CHAR" quote="'"/&gt;</w:t>
+      </w:r>
+    </w:p>
+    <w:p>
+      <w:pPr>
+        <w:pStyle w:val="Normal"/>
+        <w:rPr>
+          <w:b w:val="false"/>
+          <w:bCs w:val="false"/>
+          <w:u w:val="none"/>
+        </w:rPr>
+      </w:pPr>
+      <w:r>
+        <w:rPr>
+          <w:b w:val="false"/>
+          <w:bCs w:val="false"/>
+          <w:u w:val="none"/>
+        </w:rPr>
+        <w:t xml:space="preserve">    </w:t>
+      </w:r>
+      <w:r>
+        <w:rPr>
+          <w:b w:val="false"/>
+          <w:bCs w:val="false"/>
+          <w:u w:val="none"/>
+        </w:rPr>
+        <w:t>&lt;type label="Varchar" length="1" sql="VARCHAR" quote="'"/&gt;</w:t>
+      </w:r>
+    </w:p>
+    <w:p>
+      <w:pPr>
+        <w:pStyle w:val="Normal"/>
+        <w:rPr>
+          <w:b w:val="false"/>
+          <w:bCs w:val="false"/>
+          <w:u w:val="none"/>
+        </w:rPr>
+      </w:pPr>
+      <w:r>
+        <w:rPr>
+          <w:b w:val="false"/>
+          <w:bCs w:val="false"/>
+          <w:u w:val="none"/>
+        </w:rPr>
+        <w:t xml:space="preserve">    </w:t>
+      </w:r>
+      <w:r>
+        <w:rPr>
+          <w:b w:val="false"/>
+          <w:bCs w:val="false"/>
+          <w:u w:val="none"/>
+        </w:rPr>
+        <w:t>&lt;type label="Text" length="0" sql="MEDIUMTEXT" re="TEXT" quote="'"/&gt;</w:t>
+      </w:r>
+    </w:p>
+    <w:p>
+      <w:pPr>
+        <w:pStyle w:val="Normal"/>
+        <w:rPr>
+          <w:b w:val="false"/>
+          <w:bCs w:val="false"/>
+          <w:u w:val="none"/>
+        </w:rPr>
+      </w:pPr>
+      <w:r>
+        <w:rPr>
+          <w:b w:val="false"/>
+          <w:bCs w:val="false"/>
+          <w:u w:val="none"/>
+        </w:rPr>
+        <w:t xml:space="preserve">    </w:t>
+      </w:r>
+      <w:r>
+        <w:rPr>
+          <w:b w:val="false"/>
+          <w:bCs w:val="false"/>
+          <w:u w:val="none"/>
+        </w:rPr>
+        <w:t>&lt;type label="Binary" length="1" sql="BINARY" quote="'"/&gt;</w:t>
+      </w:r>
+    </w:p>
+    <w:p>
+      <w:pPr>
+        <w:pStyle w:val="Normal"/>
+        <w:rPr>
+          <w:b w:val="false"/>
+          <w:bCs w:val="false"/>
+          <w:u w:val="none"/>
+        </w:rPr>
+      </w:pPr>
+      <w:r>
+        <w:rPr>
+          <w:b w:val="false"/>
+          <w:bCs w:val="false"/>
+          <w:u w:val="none"/>
+        </w:rPr>
+        <w:t xml:space="preserve">    </w:t>
+      </w:r>
+      <w:r>
+        <w:rPr>
+          <w:b w:val="false"/>
+          <w:bCs w:val="false"/>
+          <w:u w:val="none"/>
+        </w:rPr>
+        <w:t>&lt;type label="Varbinary" length="1" sql="VARBINARY" quote="'"/&gt;</w:t>
+      </w:r>
+    </w:p>
+    <w:p>
+      <w:pPr>
+        <w:pStyle w:val="Normal"/>
+        <w:rPr>
+          <w:b w:val="false"/>
+          <w:bCs w:val="false"/>
+          <w:u w:val="none"/>
+        </w:rPr>
+      </w:pPr>
+      <w:r>
+        <w:rPr>
+          <w:b w:val="false"/>
+          <w:bCs w:val="false"/>
+          <w:u w:val="none"/>
+        </w:rPr>
+        <w:t xml:space="preserve">    </w:t>
+      </w:r>
+      <w:r>
+        <w:rPr>
+          <w:b w:val="false"/>
+          <w:bCs w:val="false"/>
+          <w:u w:val="none"/>
+        </w:rPr>
+        <w:t>&lt;type label="BLOB" length="0" sql="BLOB" re="BLOB" quote="'"/&gt;</w:t>
+      </w:r>
+    </w:p>
+    <w:p>
+      <w:pPr>
+        <w:pStyle w:val="Normal"/>
+        <w:rPr>
+          <w:b w:val="false"/>
+          <w:bCs w:val="false"/>
+          <w:u w:val="none"/>
+        </w:rPr>
+      </w:pPr>
+      <w:r>
+        <w:rPr>
+          <w:b w:val="false"/>
+          <w:bCs w:val="false"/>
+          <w:u w:val="none"/>
+        </w:rPr>
+        <w:t xml:space="preserve">  </w:t>
+      </w:r>
+      <w:r>
+        <w:rPr>
+          <w:b w:val="false"/>
+          <w:bCs w:val="false"/>
+          <w:u w:val="none"/>
+        </w:rPr>
+        <w:t>&lt;/group&gt;</w:t>
+      </w:r>
+    </w:p>
+    <w:p>
+      <w:pPr>
+        <w:pStyle w:val="Normal"/>
+        <w:rPr>
+          <w:b w:val="false"/>
+          <w:bCs w:val="false"/>
+          <w:u w:val="none"/>
+        </w:rPr>
+      </w:pPr>
+      <w:r>
+        <w:rPr>
+          <w:b w:val="false"/>
+          <w:bCs w:val="false"/>
+          <w:u w:val="none"/>
+        </w:rPr>
+      </w:r>
+    </w:p>
+    <w:p>
+      <w:pPr>
+        <w:pStyle w:val="Normal"/>
+        <w:rPr>
+          <w:b w:val="false"/>
+          <w:bCs w:val="false"/>
+          <w:u w:val="none"/>
+        </w:rPr>
+      </w:pPr>
+      <w:r>
+        <w:rPr>
+          <w:b w:val="false"/>
+          <w:bCs w:val="false"/>
+          <w:u w:val="none"/>
+        </w:rPr>
+        <w:t xml:space="preserve">  </w:t>
+      </w:r>
+      <w:r>
+        <w:rPr>
+          <w:b w:val="false"/>
+          <w:bCs w:val="false"/>
+          <w:u w:val="none"/>
+        </w:rPr>
+        <w:t>&lt;group label="Date &amp;amp; Time" color="rgb(200,255,200)"&gt;</w:t>
+      </w:r>
+    </w:p>
+    <w:p>
+      <w:pPr>
+        <w:pStyle w:val="Normal"/>
+        <w:rPr>
+          <w:b w:val="false"/>
+          <w:bCs w:val="false"/>
+          <w:u w:val="none"/>
+        </w:rPr>
+      </w:pPr>
+      <w:r>
+        <w:rPr>
+          <w:b w:val="false"/>
+          <w:bCs w:val="false"/>
+          <w:u w:val="none"/>
+        </w:rPr>
+        <w:t xml:space="preserve">    </w:t>
+      </w:r>
+      <w:r>
+        <w:rPr>
+          <w:b w:val="false"/>
+          <w:bCs w:val="false"/>
+          <w:u w:val="none"/>
+        </w:rPr>
+        <w:t>&lt;type label="Date" length="0" sql="DATE" quote="'"/&gt;</w:t>
+      </w:r>
+    </w:p>
+    <w:p>
+      <w:pPr>
+        <w:pStyle w:val="Normal"/>
+        <w:rPr>
+          <w:b w:val="false"/>
+          <w:bCs w:val="false"/>
+          <w:u w:val="none"/>
+        </w:rPr>
+      </w:pPr>
+      <w:r>
+        <w:rPr>
+          <w:b w:val="false"/>
+          <w:bCs w:val="false"/>
+          <w:u w:val="none"/>
+        </w:rPr>
+        <w:t xml:space="preserve">    </w:t>
+      </w:r>
+      <w:r>
+        <w:rPr>
+          <w:b w:val="false"/>
+          <w:bCs w:val="false"/>
+          <w:u w:val="none"/>
+        </w:rPr>
+        <w:t>&lt;type label="Time" length="0" sql="TIME" quote="'"/&gt;</w:t>
+      </w:r>
+    </w:p>
+    <w:p>
+      <w:pPr>
+        <w:pStyle w:val="Normal"/>
+        <w:rPr>
+          <w:b w:val="false"/>
+          <w:bCs w:val="false"/>
+          <w:u w:val="none"/>
+        </w:rPr>
+      </w:pPr>
+      <w:r>
+        <w:rPr>
+          <w:b w:val="false"/>
+          <w:bCs w:val="false"/>
+          <w:u w:val="none"/>
+        </w:rPr>
+        <w:t xml:space="preserve">    </w:t>
+      </w:r>
+      <w:r>
+        <w:rPr>
+          <w:b w:val="false"/>
+          <w:bCs w:val="false"/>
+          <w:u w:val="none"/>
+        </w:rPr>
+        <w:t>&lt;type label="Datetime" length="0" sql="DATETIME" quote="'"/&gt;</w:t>
+      </w:r>
+    </w:p>
+    <w:p>
+      <w:pPr>
+        <w:pStyle w:val="Normal"/>
+        <w:rPr>
+          <w:b w:val="false"/>
+          <w:bCs w:val="false"/>
+          <w:u w:val="none"/>
+        </w:rPr>
+      </w:pPr>
+      <w:r>
+        <w:rPr>
+          <w:b w:val="false"/>
+          <w:bCs w:val="false"/>
+          <w:u w:val="none"/>
+        </w:rPr>
+        <w:t xml:space="preserve">    </w:t>
+      </w:r>
+      <w:r>
+        <w:rPr>
+          <w:b w:val="false"/>
+          <w:bCs w:val="false"/>
+          <w:u w:val="none"/>
+        </w:rPr>
+        <w:t>&lt;type label="Year" length="0" sql="YEAR" quote=""/&gt;</w:t>
+      </w:r>
+    </w:p>
+    <w:p>
+      <w:pPr>
+        <w:pStyle w:val="Normal"/>
+        <w:rPr>
+          <w:b w:val="false"/>
+          <w:bCs w:val="false"/>
+          <w:u w:val="none"/>
+        </w:rPr>
+      </w:pPr>
+      <w:r>
+        <w:rPr>
+          <w:b w:val="false"/>
+          <w:bCs w:val="false"/>
+          <w:u w:val="none"/>
+        </w:rPr>
+        <w:t xml:space="preserve">    </w:t>
+      </w:r>
+      <w:r>
+        <w:rPr>
+          <w:b w:val="false"/>
+          <w:bCs w:val="false"/>
+          <w:u w:val="none"/>
+        </w:rPr>
+        <w:t>&lt;type label="Timestamp" length="0" sql="TIMESTAMP" quote="'"/&gt;</w:t>
+      </w:r>
+    </w:p>
+    <w:p>
+      <w:pPr>
+        <w:pStyle w:val="Normal"/>
+        <w:rPr>
+          <w:b w:val="false"/>
+          <w:bCs w:val="false"/>
+          <w:u w:val="none"/>
+        </w:rPr>
+      </w:pPr>
+      <w:r>
+        <w:rPr>
+          <w:b w:val="false"/>
+          <w:bCs w:val="false"/>
+          <w:u w:val="none"/>
+        </w:rPr>
+        <w:t xml:space="preserve">  </w:t>
+      </w:r>
+      <w:r>
+        <w:rPr>
+          <w:b w:val="false"/>
+          <w:bCs w:val="false"/>
+          <w:u w:val="none"/>
+        </w:rPr>
+        <w:t>&lt;/group&gt;</w:t>
+      </w:r>
+    </w:p>
+    <w:p>
+      <w:pPr>
+        <w:pStyle w:val="Normal"/>
+        <w:rPr>
+          <w:b w:val="false"/>
+          <w:bCs w:val="false"/>
+          <w:u w:val="none"/>
+        </w:rPr>
+      </w:pPr>
+      <w:r>
+        <w:rPr>
+          <w:b w:val="false"/>
+          <w:bCs w:val="false"/>
+          <w:u w:val="none"/>
+        </w:rPr>
+      </w:r>
+    </w:p>
+    <w:p>
+      <w:pPr>
+        <w:pStyle w:val="Normal"/>
+        <w:rPr>
+          <w:b w:val="false"/>
+          <w:bCs w:val="false"/>
+          <w:u w:val="none"/>
+        </w:rPr>
+      </w:pPr>
+      <w:r>
+        <w:rPr>
+          <w:b w:val="false"/>
+          <w:bCs w:val="false"/>
+          <w:u w:val="none"/>
+        </w:rPr>
+        <w:t xml:space="preserve">  </w:t>
+      </w:r>
+      <w:r>
+        <w:rPr>
+          <w:b w:val="false"/>
+          <w:bCs w:val="false"/>
+          <w:u w:val="none"/>
+        </w:rPr>
+        <w:t>&lt;group label="Miscellaneous" color="rgb(200,200,255)"&gt;</w:t>
+      </w:r>
+    </w:p>
+    <w:p>
+      <w:pPr>
+        <w:pStyle w:val="Normal"/>
+        <w:rPr>
+          <w:b w:val="false"/>
+          <w:bCs w:val="false"/>
+          <w:u w:val="none"/>
+        </w:rPr>
+      </w:pPr>
+      <w:r>
+        <w:rPr>
+          <w:b w:val="false"/>
+          <w:bCs w:val="false"/>
+          <w:u w:val="none"/>
+        </w:rPr>
+        <w:t xml:space="preserve">    </w:t>
+      </w:r>
+      <w:r>
+        <w:rPr>
+          <w:b w:val="false"/>
+          <w:bCs w:val="false"/>
+          <w:u w:val="none"/>
+        </w:rPr>
+        <w:t>&lt;type label="ENUM" length="1" sql="ENUM" quote=""/&gt;</w:t>
+      </w:r>
+    </w:p>
+    <w:p>
+      <w:pPr>
+        <w:pStyle w:val="Normal"/>
+        <w:rPr>
+          <w:b w:val="false"/>
+          <w:bCs w:val="false"/>
+          <w:u w:val="none"/>
+        </w:rPr>
+      </w:pPr>
+      <w:r>
+        <w:rPr>
+          <w:b w:val="false"/>
+          <w:bCs w:val="false"/>
+          <w:u w:val="none"/>
+        </w:rPr>
+        <w:t xml:space="preserve">    </w:t>
+      </w:r>
+      <w:r>
+        <w:rPr>
+          <w:b w:val="false"/>
+          <w:bCs w:val="false"/>
+          <w:u w:val="none"/>
+        </w:rPr>
+        <w:t>&lt;type label="SET" length="1" sql="SET" quote=""/&gt;</w:t>
+      </w:r>
+    </w:p>
+    <w:p>
+      <w:pPr>
+        <w:pStyle w:val="Normal"/>
+        <w:rPr>
+          <w:b w:val="false"/>
+          <w:bCs w:val="false"/>
+          <w:u w:val="none"/>
+        </w:rPr>
+      </w:pPr>
+      <w:r>
+        <w:rPr>
+          <w:b w:val="false"/>
+          <w:bCs w:val="false"/>
+          <w:u w:val="none"/>
+        </w:rPr>
+        <w:t xml:space="preserve">    </w:t>
+      </w:r>
+      <w:r>
+        <w:rPr>
+          <w:b w:val="false"/>
+          <w:bCs w:val="false"/>
+          <w:u w:val="none"/>
+        </w:rPr>
+        <w:t>&lt;type label="Bit" length="0" sql="bit" quote=""/&gt;</w:t>
+      </w:r>
+    </w:p>
+    <w:p>
+      <w:pPr>
+        <w:pStyle w:val="Normal"/>
+        <w:rPr>
+          <w:b w:val="false"/>
+          <w:bCs w:val="false"/>
+          <w:u w:val="none"/>
+        </w:rPr>
+      </w:pPr>
+      <w:r>
+        <w:rPr>
+          <w:b w:val="false"/>
+          <w:bCs w:val="false"/>
+          <w:u w:val="none"/>
+        </w:rPr>
+        <w:t xml:space="preserve">  </w:t>
+      </w:r>
+      <w:r>
+        <w:rPr>
+          <w:b w:val="false"/>
+          <w:bCs w:val="false"/>
+          <w:u w:val="none"/>
+        </w:rPr>
+        <w:t>&lt;/group&gt;</w:t>
+      </w:r>
+    </w:p>
+    <w:p>
+      <w:pPr>
+        <w:pStyle w:val="Normal"/>
+        <w:rPr>
+          <w:b w:val="false"/>
+          <w:bCs w:val="false"/>
+          <w:u w:val="none"/>
+        </w:rPr>
+      </w:pPr>
+      <w:r>
+        <w:rPr>
+          <w:b w:val="false"/>
+          <w:bCs w:val="false"/>
+          <w:u w:val="none"/>
+        </w:rPr>
+        <w:t>&lt;/datatypes&gt;&lt;table x="458" y="387" name="players"&gt;</w:t>
+      </w:r>
+    </w:p>
+    <w:p>
+      <w:pPr>
+        <w:pStyle w:val="Normal"/>
+        <w:rPr>
+          <w:b w:val="false"/>
+          <w:bCs w:val="false"/>
+          <w:u w:val="none"/>
+        </w:rPr>
+      </w:pPr>
+      <w:r>
+        <w:rPr>
+          <w:b w:val="false"/>
+          <w:bCs w:val="false"/>
+          <w:u w:val="none"/>
+        </w:rPr>
+        <w:t>&lt;row name="id" null="1" autoincrement="1"&gt;</w:t>
+      </w:r>
+    </w:p>
+    <w:p>
+      <w:pPr>
+        <w:pStyle w:val="Normal"/>
+        <w:rPr>
+          <w:b w:val="false"/>
+          <w:bCs w:val="false"/>
+          <w:u w:val="none"/>
+        </w:rPr>
+      </w:pPr>
+      <w:r>
+        <w:rPr>
+          <w:b w:val="false"/>
+          <w:bCs w:val="false"/>
+          <w:u w:val="none"/>
+        </w:rPr>
+        <w:t>&lt;datatype&gt;INTEGER&lt;/datatype&gt;</w:t>
+      </w:r>
+    </w:p>
+    <w:p>
+      <w:pPr>
+        <w:pStyle w:val="Normal"/>
+        <w:rPr>
+          <w:b w:val="false"/>
+          <w:bCs w:val="false"/>
+          <w:u w:val="none"/>
+        </w:rPr>
+      </w:pPr>
+      <w:r>
+        <w:rPr>
+          <w:b w:val="false"/>
+          <w:bCs w:val="false"/>
+          <w:u w:val="none"/>
+        </w:rPr>
+        <w:t>&lt;default&gt;NULL&lt;/default&gt;&lt;/row&gt;</w:t>
+      </w:r>
+    </w:p>
+    <w:p>
+      <w:pPr>
+        <w:pStyle w:val="Normal"/>
+        <w:rPr>
+          <w:b w:val="false"/>
+          <w:bCs w:val="false"/>
+          <w:u w:val="none"/>
+        </w:rPr>
+      </w:pPr>
+      <w:r>
+        <w:rPr>
+          <w:b w:val="false"/>
+          <w:bCs w:val="false"/>
+          <w:u w:val="none"/>
+        </w:rPr>
+        <w:t>&lt;row name="name" null="1" autoincrement="0"&gt;</w:t>
+      </w:r>
+    </w:p>
+    <w:p>
+      <w:pPr>
+        <w:pStyle w:val="Normal"/>
+        <w:rPr>
+          <w:b w:val="false"/>
+          <w:bCs w:val="false"/>
+          <w:u w:val="none"/>
+        </w:rPr>
+      </w:pPr>
+      <w:r>
+        <w:rPr>
+          <w:b w:val="false"/>
+          <w:bCs w:val="false"/>
+          <w:u w:val="none"/>
+        </w:rPr>
+        <w:t>&lt;datatype&gt;VARCHAR&lt;/datatype&gt;</w:t>
+      </w:r>
+    </w:p>
+    <w:p>
+      <w:pPr>
+        <w:pStyle w:val="Normal"/>
+        <w:rPr>
+          <w:b w:val="false"/>
+          <w:bCs w:val="false"/>
+          <w:u w:val="none"/>
+        </w:rPr>
+      </w:pPr>
+      <w:r>
+        <w:rPr>
+          <w:b w:val="false"/>
+          <w:bCs w:val="false"/>
+          <w:u w:val="none"/>
+        </w:rPr>
+        <w:t>&lt;default&gt;NULL&lt;/default&gt;&lt;/row&gt;</w:t>
+      </w:r>
+    </w:p>
+    <w:p>
+      <w:pPr>
+        <w:pStyle w:val="Normal"/>
+        <w:rPr>
+          <w:b w:val="false"/>
+          <w:bCs w:val="false"/>
+          <w:u w:val="none"/>
+        </w:rPr>
+      </w:pPr>
+      <w:r>
+        <w:rPr>
+          <w:b w:val="false"/>
+          <w:bCs w:val="false"/>
+          <w:u w:val="none"/>
+        </w:rPr>
+        <w:t>&lt;key type="PRIMARY" name=""&gt;</w:t>
+      </w:r>
+    </w:p>
+    <w:p>
+      <w:pPr>
+        <w:pStyle w:val="Normal"/>
+        <w:rPr>
+          <w:b w:val="false"/>
+          <w:bCs w:val="false"/>
+          <w:u w:val="none"/>
+        </w:rPr>
+      </w:pPr>
+      <w:r>
+        <w:rPr>
+          <w:b w:val="false"/>
+          <w:bCs w:val="false"/>
+          <w:u w:val="none"/>
+        </w:rPr>
+        <w:t>&lt;part&gt;id&lt;/part&gt;</w:t>
+      </w:r>
+    </w:p>
+    <w:p>
+      <w:pPr>
+        <w:pStyle w:val="Normal"/>
+        <w:rPr>
+          <w:b w:val="false"/>
+          <w:bCs w:val="false"/>
+          <w:u w:val="none"/>
+        </w:rPr>
+      </w:pPr>
+      <w:r>
+        <w:rPr>
+          <w:b w:val="false"/>
+          <w:bCs w:val="false"/>
+          <w:u w:val="none"/>
+        </w:rPr>
+        <w:t>&lt;/key&gt;</w:t>
+      </w:r>
+    </w:p>
+    <w:p>
+      <w:pPr>
+        <w:pStyle w:val="Normal"/>
+        <w:rPr>
+          <w:b w:val="false"/>
+          <w:bCs w:val="false"/>
+          <w:u w:val="none"/>
+        </w:rPr>
+      </w:pPr>
+      <w:r>
+        <w:rPr>
+          <w:b w:val="false"/>
+          <w:bCs w:val="false"/>
+          <w:u w:val="none"/>
+        </w:rPr>
+        <w:t>&lt;/table&gt;</w:t>
+      </w:r>
+    </w:p>
+    <w:p>
+      <w:pPr>
+        <w:pStyle w:val="Normal"/>
+        <w:rPr>
+          <w:b w:val="false"/>
+          <w:bCs w:val="false"/>
+          <w:u w:val="none"/>
+        </w:rPr>
+      </w:pPr>
+      <w:r>
+        <w:rPr>
+          <w:b w:val="false"/>
+          <w:bCs w:val="false"/>
+          <w:u w:val="none"/>
+        </w:rPr>
+        <w:t>&lt;table x="245" y="361" name="records"&gt;</w:t>
+      </w:r>
+    </w:p>
+    <w:p>
+      <w:pPr>
+        <w:pStyle w:val="Normal"/>
+        <w:rPr>
+          <w:b w:val="false"/>
+          <w:bCs w:val="false"/>
+          <w:u w:val="none"/>
+        </w:rPr>
+      </w:pPr>
+      <w:r>
+        <w:rPr>
+          <w:b w:val="false"/>
+          <w:bCs w:val="false"/>
+          <w:u w:val="none"/>
+        </w:rPr>
+        <w:t>&lt;row name="id" null="1" autoincrement="1"&gt;</w:t>
+      </w:r>
+    </w:p>
+    <w:p>
+      <w:pPr>
+        <w:pStyle w:val="Normal"/>
+        <w:rPr>
+          <w:b w:val="false"/>
+          <w:bCs w:val="false"/>
+          <w:u w:val="none"/>
+        </w:rPr>
+      </w:pPr>
+      <w:r>
+        <w:rPr>
+          <w:b w:val="false"/>
+          <w:bCs w:val="false"/>
+          <w:u w:val="none"/>
+        </w:rPr>
+        <w:t>&lt;datatype&gt;INTEGER&lt;/datatype&gt;</w:t>
+      </w:r>
+    </w:p>
+    <w:p>
+      <w:pPr>
+        <w:pStyle w:val="Normal"/>
+        <w:rPr>
+          <w:b w:val="false"/>
+          <w:bCs w:val="false"/>
+          <w:u w:val="none"/>
+        </w:rPr>
+      </w:pPr>
+      <w:r>
+        <w:rPr>
+          <w:b w:val="false"/>
+          <w:bCs w:val="false"/>
+          <w:u w:val="none"/>
+        </w:rPr>
+        <w:t>&lt;default&gt;NULL&lt;/default&gt;&lt;/row&gt;</w:t>
+      </w:r>
+    </w:p>
+    <w:p>
+      <w:pPr>
+        <w:pStyle w:val="Normal"/>
+        <w:rPr>
+          <w:b w:val="false"/>
+          <w:bCs w:val="false"/>
+          <w:u w:val="none"/>
+        </w:rPr>
+      </w:pPr>
+      <w:r>
+        <w:rPr>
+          <w:b w:val="false"/>
+          <w:bCs w:val="false"/>
+          <w:u w:val="none"/>
+        </w:rPr>
+        <w:t>&lt;row name="player_id" null="1" autoincrement="0"&gt;</w:t>
+      </w:r>
+    </w:p>
+    <w:p>
+      <w:pPr>
+        <w:pStyle w:val="Normal"/>
+        <w:rPr>
+          <w:b w:val="false"/>
+          <w:bCs w:val="false"/>
+          <w:u w:val="none"/>
+        </w:rPr>
+      </w:pPr>
+      <w:r>
+        <w:rPr>
+          <w:b w:val="false"/>
+          <w:bCs w:val="false"/>
+          <w:u w:val="none"/>
+        </w:rPr>
+        <w:t>&lt;datatype&gt;INTEGER&lt;/datatype&gt;</w:t>
+      </w:r>
+    </w:p>
+    <w:p>
+      <w:pPr>
+        <w:pStyle w:val="Normal"/>
+        <w:rPr>
+          <w:b w:val="false"/>
+          <w:bCs w:val="false"/>
+          <w:u w:val="none"/>
+        </w:rPr>
+      </w:pPr>
+      <w:r>
+        <w:rPr>
+          <w:b w:val="false"/>
+          <w:bCs w:val="false"/>
+          <w:u w:val="none"/>
+        </w:rPr>
+        <w:t>&lt;default&gt;NULL&lt;/default&gt;&lt;relation table="players" row="id" /&gt;</w:t>
+      </w:r>
+    </w:p>
+    <w:p>
+      <w:pPr>
+        <w:pStyle w:val="Normal"/>
+        <w:rPr>
+          <w:b w:val="false"/>
+          <w:bCs w:val="false"/>
+          <w:u w:val="none"/>
+        </w:rPr>
+      </w:pPr>
+      <w:r>
+        <w:rPr>
+          <w:b w:val="false"/>
+          <w:bCs w:val="false"/>
+          <w:u w:val="none"/>
+        </w:rPr>
+        <w:t>&lt;/row&gt;</w:t>
+      </w:r>
+    </w:p>
+    <w:p>
+      <w:pPr>
+        <w:pStyle w:val="Normal"/>
+        <w:rPr>
+          <w:b w:val="false"/>
+          <w:bCs w:val="false"/>
+          <w:u w:val="none"/>
+        </w:rPr>
+      </w:pPr>
+      <w:r>
+        <w:rPr>
+          <w:b w:val="false"/>
+          <w:bCs w:val="false"/>
+          <w:u w:val="none"/>
+        </w:rPr>
+        <w:t>&lt;row name="category_id" null="1" autoincrement="0"&gt;</w:t>
+      </w:r>
+    </w:p>
+    <w:p>
+      <w:pPr>
+        <w:pStyle w:val="Normal"/>
+        <w:rPr>
+          <w:b w:val="false"/>
+          <w:bCs w:val="false"/>
+          <w:u w:val="none"/>
+        </w:rPr>
+      </w:pPr>
+      <w:r>
+        <w:rPr>
+          <w:b w:val="false"/>
+          <w:bCs w:val="false"/>
+          <w:u w:val="none"/>
+        </w:rPr>
+        <w:t>&lt;datatype&gt;INTEGER&lt;/datatype&gt;</w:t>
+      </w:r>
+    </w:p>
+    <w:p>
+      <w:pPr>
+        <w:pStyle w:val="Normal"/>
+        <w:rPr>
+          <w:b w:val="false"/>
+          <w:bCs w:val="false"/>
+          <w:u w:val="none"/>
+        </w:rPr>
+      </w:pPr>
+      <w:r>
+        <w:rPr>
+          <w:b w:val="false"/>
+          <w:bCs w:val="false"/>
+          <w:u w:val="none"/>
+        </w:rPr>
+        <w:t>&lt;default&gt;NULL&lt;/default&gt;&lt;relation table="categories" row="id" /&gt;</w:t>
+      </w:r>
+    </w:p>
+    <w:p>
+      <w:pPr>
+        <w:pStyle w:val="Normal"/>
+        <w:rPr>
+          <w:b w:val="false"/>
+          <w:bCs w:val="false"/>
+          <w:u w:val="none"/>
+        </w:rPr>
+      </w:pPr>
+      <w:r>
+        <w:rPr>
+          <w:b w:val="false"/>
+          <w:bCs w:val="false"/>
+          <w:u w:val="none"/>
+        </w:rPr>
+        <w:t>&lt;/row&gt;</w:t>
+      </w:r>
+    </w:p>
+    <w:p>
+      <w:pPr>
+        <w:pStyle w:val="Normal"/>
+        <w:rPr>
+          <w:b w:val="false"/>
+          <w:bCs w:val="false"/>
+          <w:u w:val="none"/>
+        </w:rPr>
+      </w:pPr>
+      <w:r>
+        <w:rPr>
+          <w:b w:val="false"/>
+          <w:bCs w:val="false"/>
+          <w:u w:val="none"/>
+        </w:rPr>
+        <w:t>&lt;row name="statistic" null="1" autoincrement="0"&gt;</w:t>
+      </w:r>
+    </w:p>
+    <w:p>
+      <w:pPr>
+        <w:pStyle w:val="Normal"/>
+        <w:rPr>
+          <w:b w:val="false"/>
+          <w:bCs w:val="false"/>
+          <w:u w:val="none"/>
+        </w:rPr>
+      </w:pPr>
+      <w:r>
+        <w:rPr>
+          <w:b w:val="false"/>
+          <w:bCs w:val="false"/>
+          <w:u w:val="none"/>
+        </w:rPr>
+        <w:t>&lt;datatype&gt;INTEGER&lt;/datatype&gt;</w:t>
+      </w:r>
+    </w:p>
+    <w:p>
+      <w:pPr>
+        <w:pStyle w:val="Normal"/>
+        <w:rPr>
+          <w:b w:val="false"/>
+          <w:bCs w:val="false"/>
+          <w:u w:val="none"/>
+        </w:rPr>
+      </w:pPr>
+      <w:r>
+        <w:rPr>
+          <w:b w:val="false"/>
+          <w:bCs w:val="false"/>
+          <w:u w:val="none"/>
+        </w:rPr>
+        <w:t>&lt;default&gt;NULL&lt;/default&gt;&lt;/row&gt;</w:t>
+      </w:r>
+    </w:p>
+    <w:p>
+      <w:pPr>
+        <w:pStyle w:val="Normal"/>
+        <w:rPr>
+          <w:b w:val="false"/>
+          <w:bCs w:val="false"/>
+          <w:u w:val="none"/>
+        </w:rPr>
+      </w:pPr>
+      <w:r>
+        <w:rPr>
+          <w:b w:val="false"/>
+          <w:bCs w:val="false"/>
+          <w:u w:val="none"/>
+        </w:rPr>
+        <w:t>&lt;key type="PRIMARY" name=""&gt;</w:t>
+      </w:r>
+    </w:p>
+    <w:p>
+      <w:pPr>
+        <w:pStyle w:val="Normal"/>
+        <w:rPr>
+          <w:b w:val="false"/>
+          <w:bCs w:val="false"/>
+          <w:u w:val="none"/>
+        </w:rPr>
+      </w:pPr>
+      <w:r>
+        <w:rPr>
+          <w:b w:val="false"/>
+          <w:bCs w:val="false"/>
+          <w:u w:val="none"/>
+        </w:rPr>
+        <w:t>&lt;part&gt;id&lt;/part&gt;</w:t>
+      </w:r>
+    </w:p>
+    <w:p>
+      <w:pPr>
+        <w:pStyle w:val="Normal"/>
+        <w:rPr>
+          <w:b w:val="false"/>
+          <w:bCs w:val="false"/>
+          <w:u w:val="none"/>
+        </w:rPr>
+      </w:pPr>
+      <w:r>
+        <w:rPr>
+          <w:b w:val="false"/>
+          <w:bCs w:val="false"/>
+          <w:u w:val="none"/>
+        </w:rPr>
+        <w:t>&lt;/key&gt;</w:t>
+      </w:r>
+    </w:p>
+    <w:p>
+      <w:pPr>
+        <w:pStyle w:val="Normal"/>
+        <w:rPr>
+          <w:b w:val="false"/>
+          <w:bCs w:val="false"/>
+          <w:u w:val="none"/>
+        </w:rPr>
+      </w:pPr>
+      <w:r>
+        <w:rPr>
+          <w:b w:val="false"/>
+          <w:bCs w:val="false"/>
+          <w:u w:val="none"/>
+        </w:rPr>
+        <w:t>&lt;/table&gt;</w:t>
+      </w:r>
+    </w:p>
+    <w:p>
+      <w:pPr>
+        <w:pStyle w:val="Normal"/>
+        <w:rPr>
+          <w:b w:val="false"/>
+          <w:bCs w:val="false"/>
+          <w:u w:val="none"/>
+        </w:rPr>
+      </w:pPr>
+      <w:r>
+        <w:rPr>
+          <w:b w:val="false"/>
+          <w:bCs w:val="false"/>
+          <w:u w:val="none"/>
+        </w:rPr>
+        <w:t>&lt;table x="38" y="380" name="categories"&gt;</w:t>
+      </w:r>
+    </w:p>
+    <w:p>
+      <w:pPr>
+        <w:pStyle w:val="Normal"/>
+        <w:rPr>
+          <w:b w:val="false"/>
+          <w:bCs w:val="false"/>
+          <w:u w:val="none"/>
+        </w:rPr>
+      </w:pPr>
+      <w:r>
+        <w:rPr>
+          <w:b w:val="false"/>
+          <w:bCs w:val="false"/>
+          <w:u w:val="none"/>
+        </w:rPr>
+        <w:t>&lt;row name="id" null="1" autoincrement="1"&gt;</w:t>
+      </w:r>
+    </w:p>
+    <w:p>
+      <w:pPr>
+        <w:pStyle w:val="Normal"/>
+        <w:rPr>
+          <w:b w:val="false"/>
+          <w:bCs w:val="false"/>
+          <w:u w:val="none"/>
+        </w:rPr>
+      </w:pPr>
+      <w:r>
+        <w:rPr>
+          <w:b w:val="false"/>
+          <w:bCs w:val="false"/>
+          <w:u w:val="none"/>
+        </w:rPr>
+        <w:t>&lt;datatype&gt;INTEGER&lt;/datatype&gt;</w:t>
+      </w:r>
+    </w:p>
+    <w:p>
+      <w:pPr>
+        <w:pStyle w:val="Normal"/>
+        <w:rPr>
+          <w:b w:val="false"/>
+          <w:bCs w:val="false"/>
+          <w:u w:val="none"/>
+        </w:rPr>
+      </w:pPr>
+      <w:r>
+        <w:rPr>
+          <w:b w:val="false"/>
+          <w:bCs w:val="false"/>
+          <w:u w:val="none"/>
+        </w:rPr>
+        <w:t>&lt;default&gt;NULL&lt;/default&gt;&lt;/row&gt;</w:t>
+      </w:r>
+    </w:p>
+    <w:p>
+      <w:pPr>
+        <w:pStyle w:val="Normal"/>
+        <w:rPr>
+          <w:b w:val="false"/>
+          <w:bCs w:val="false"/>
+          <w:u w:val="none"/>
+        </w:rPr>
+      </w:pPr>
+      <w:r>
+        <w:rPr>
+          <w:b w:val="false"/>
+          <w:bCs w:val="false"/>
+          <w:u w:val="none"/>
+        </w:rPr>
+        <w:t>&lt;row name="name" null="1" autoincrement="0"&gt;</w:t>
+      </w:r>
+    </w:p>
+    <w:p>
+      <w:pPr>
+        <w:pStyle w:val="Normal"/>
+        <w:rPr>
+          <w:b w:val="false"/>
+          <w:bCs w:val="false"/>
+          <w:u w:val="none"/>
+        </w:rPr>
+      </w:pPr>
+      <w:r>
+        <w:rPr>
+          <w:b w:val="false"/>
+          <w:bCs w:val="false"/>
+          <w:u w:val="none"/>
+        </w:rPr>
+        <w:t>&lt;datatype&gt;VARCHAR&lt;/datatype&gt;</w:t>
+      </w:r>
+    </w:p>
+    <w:p>
+      <w:pPr>
+        <w:pStyle w:val="Normal"/>
+        <w:rPr>
+          <w:b w:val="false"/>
+          <w:bCs w:val="false"/>
+          <w:u w:val="none"/>
+        </w:rPr>
+      </w:pPr>
+      <w:r>
+        <w:rPr>
+          <w:b w:val="false"/>
+          <w:bCs w:val="false"/>
+          <w:u w:val="none"/>
+        </w:rPr>
+        <w:t>&lt;default&gt;NULL&lt;/default&gt;&lt;/row&gt;</w:t>
+      </w:r>
+    </w:p>
+    <w:p>
+      <w:pPr>
+        <w:pStyle w:val="Normal"/>
+        <w:rPr>
+          <w:b w:val="false"/>
+          <w:bCs w:val="false"/>
+          <w:u w:val="none"/>
+        </w:rPr>
+      </w:pPr>
+      <w:r>
+        <w:rPr>
+          <w:b w:val="false"/>
+          <w:bCs w:val="false"/>
+          <w:u w:val="none"/>
+        </w:rPr>
+        <w:t>&lt;key type="PRIMARY" name=""&gt;</w:t>
+      </w:r>
+    </w:p>
+    <w:p>
+      <w:pPr>
+        <w:pStyle w:val="Normal"/>
+        <w:rPr>
+          <w:b w:val="false"/>
+          <w:bCs w:val="false"/>
+          <w:u w:val="none"/>
+        </w:rPr>
+      </w:pPr>
+      <w:r>
+        <w:rPr>
+          <w:b w:val="false"/>
+          <w:bCs w:val="false"/>
+          <w:u w:val="none"/>
+        </w:rPr>
+        <w:t>&lt;part&gt;id&lt;/part&gt;</w:t>
+      </w:r>
+    </w:p>
+    <w:p>
+      <w:pPr>
+        <w:pStyle w:val="Normal"/>
+        <w:rPr>
+          <w:b w:val="false"/>
+          <w:bCs w:val="false"/>
+          <w:u w:val="none"/>
+        </w:rPr>
+      </w:pPr>
+      <w:r>
+        <w:rPr>
+          <w:b w:val="false"/>
+          <w:bCs w:val="false"/>
+          <w:u w:val="none"/>
+        </w:rPr>
+        <w:t>&lt;/key&gt;</w:t>
+      </w:r>
+    </w:p>
+    <w:p>
+      <w:pPr>
+        <w:pStyle w:val="Normal"/>
+        <w:rPr>
+          <w:b w:val="false"/>
+          <w:bCs w:val="false"/>
+          <w:u w:val="none"/>
+        </w:rPr>
+      </w:pPr>
+      <w:r>
+        <w:rPr>
+          <w:b w:val="false"/>
+          <w:bCs w:val="false"/>
+          <w:u w:val="none"/>
+        </w:rPr>
+        <w:t>&lt;/table&gt;</w:t>
+      </w:r>
+    </w:p>
+    <w:p>
+      <w:pPr>
+        <w:pStyle w:val="Normal"/>
+        <w:rPr>
+          <w:b w:val="false"/>
+          <w:bCs w:val="false"/>
+          <w:u w:val="none"/>
+        </w:rPr>
+      </w:pPr>
+      <w:r>
+        <w:rPr>
+          <w:b w:val="false"/>
+          <w:bCs w:val="false"/>
+          <w:u w:val="none"/>
+        </w:rPr>
+        <w:t>&lt;table x="61" y="106" name="users"&gt;</w:t>
+      </w:r>
+    </w:p>
+    <w:p>
+      <w:pPr>
+        <w:pStyle w:val="Normal"/>
+        <w:rPr>
+          <w:b w:val="false"/>
+          <w:bCs w:val="false"/>
+          <w:u w:val="none"/>
+        </w:rPr>
+      </w:pPr>
+      <w:r>
+        <w:rPr>
+          <w:b w:val="false"/>
+          <w:bCs w:val="false"/>
+          <w:u w:val="none"/>
+        </w:rPr>
+        <w:t>&lt;row name="id" null="1" autoincrement="1"&gt;</w:t>
+      </w:r>
+    </w:p>
+    <w:p>
+      <w:pPr>
+        <w:pStyle w:val="Normal"/>
+        <w:rPr>
+          <w:b w:val="false"/>
+          <w:bCs w:val="false"/>
+          <w:u w:val="none"/>
+        </w:rPr>
+      </w:pPr>
+      <w:r>
+        <w:rPr>
+          <w:b w:val="false"/>
+          <w:bCs w:val="false"/>
+          <w:u w:val="none"/>
+        </w:rPr>
+        <w:t>&lt;datatype&gt;INTEGER&lt;/datatype&gt;</w:t>
+      </w:r>
+    </w:p>
+    <w:p>
+      <w:pPr>
+        <w:pStyle w:val="Normal"/>
+        <w:rPr>
+          <w:b w:val="false"/>
+          <w:bCs w:val="false"/>
+          <w:u w:val="none"/>
+        </w:rPr>
+      </w:pPr>
+      <w:r>
+        <w:rPr>
+          <w:b w:val="false"/>
+          <w:bCs w:val="false"/>
+          <w:u w:val="none"/>
+        </w:rPr>
+        <w:t>&lt;default&gt;NULL&lt;/default&gt;&lt;/row&gt;</w:t>
+      </w:r>
+    </w:p>
+    <w:p>
+      <w:pPr>
+        <w:pStyle w:val="Normal"/>
+        <w:rPr>
+          <w:b w:val="false"/>
+          <w:bCs w:val="false"/>
+          <w:u w:val="none"/>
+        </w:rPr>
+      </w:pPr>
+      <w:r>
+        <w:rPr>
+          <w:b w:val="false"/>
+          <w:bCs w:val="false"/>
+          <w:u w:val="none"/>
+        </w:rPr>
+        <w:t>&lt;key type="PRIMARY" name=""&gt;</w:t>
+      </w:r>
+    </w:p>
+    <w:p>
+      <w:pPr>
+        <w:pStyle w:val="Normal"/>
+        <w:rPr>
+          <w:b w:val="false"/>
+          <w:bCs w:val="false"/>
+          <w:u w:val="none"/>
+        </w:rPr>
+      </w:pPr>
+      <w:r>
+        <w:rPr>
+          <w:b w:val="false"/>
+          <w:bCs w:val="false"/>
+          <w:u w:val="none"/>
+        </w:rPr>
+        <w:t>&lt;part&gt;id&lt;/part&gt;</w:t>
+      </w:r>
+    </w:p>
+    <w:p>
+      <w:pPr>
+        <w:pStyle w:val="Normal"/>
+        <w:rPr>
+          <w:b w:val="false"/>
+          <w:bCs w:val="false"/>
+          <w:u w:val="none"/>
+        </w:rPr>
+      </w:pPr>
+      <w:r>
+        <w:rPr>
+          <w:b w:val="false"/>
+          <w:bCs w:val="false"/>
+          <w:u w:val="none"/>
+        </w:rPr>
+        <w:t>&lt;/key&gt;</w:t>
+      </w:r>
+    </w:p>
+    <w:p>
+      <w:pPr>
+        <w:pStyle w:val="Normal"/>
+        <w:rPr>
+          <w:b w:val="false"/>
+          <w:bCs w:val="false"/>
+          <w:u w:val="none"/>
+        </w:rPr>
+      </w:pPr>
+      <w:r>
+        <w:rPr>
+          <w:b w:val="false"/>
+          <w:bCs w:val="false"/>
+          <w:u w:val="none"/>
+        </w:rPr>
+        <w:t>&lt;/table&gt;</w:t>
+      </w:r>
+    </w:p>
+    <w:p>
+      <w:pPr>
+        <w:pStyle w:val="Normal"/>
+        <w:rPr>
+          <w:b w:val="false"/>
+          <w:bCs w:val="false"/>
+          <w:u w:val="none"/>
+        </w:rPr>
+      </w:pPr>
+      <w:r>
+        <w:rPr>
+          <w:b w:val="false"/>
+          <w:bCs w:val="false"/>
+          <w:u w:val="none"/>
+        </w:rPr>
+        <w:t>&lt;table x="258" y="100" name="teams"&gt;</w:t>
+      </w:r>
+    </w:p>
+    <w:p>
+      <w:pPr>
+        <w:pStyle w:val="Normal"/>
+        <w:rPr>
+          <w:b w:val="false"/>
+          <w:bCs w:val="false"/>
+          <w:u w:val="none"/>
+        </w:rPr>
+      </w:pPr>
+      <w:r>
+        <w:rPr>
+          <w:b w:val="false"/>
+          <w:bCs w:val="false"/>
+          <w:u w:val="none"/>
+        </w:rPr>
+        <w:t>&lt;row name="id" null="1" autoincrement="1"&gt;</w:t>
+      </w:r>
+    </w:p>
+    <w:p>
+      <w:pPr>
+        <w:pStyle w:val="Normal"/>
+        <w:rPr>
+          <w:b w:val="false"/>
+          <w:bCs w:val="false"/>
+          <w:u w:val="none"/>
+        </w:rPr>
+      </w:pPr>
+      <w:r>
+        <w:rPr>
+          <w:b w:val="false"/>
+          <w:bCs w:val="false"/>
+          <w:u w:val="none"/>
+        </w:rPr>
+        <w:t>&lt;datatype&gt;INTEGER&lt;/datatype&gt;</w:t>
+      </w:r>
+    </w:p>
+    <w:p>
+      <w:pPr>
+        <w:pStyle w:val="Normal"/>
+        <w:rPr>
+          <w:b w:val="false"/>
+          <w:bCs w:val="false"/>
+          <w:u w:val="none"/>
+        </w:rPr>
+      </w:pPr>
+      <w:r>
+        <w:rPr>
+          <w:b w:val="false"/>
+          <w:bCs w:val="false"/>
+          <w:u w:val="none"/>
+        </w:rPr>
+        <w:t>&lt;default&gt;NULL&lt;/default&gt;&lt;/row&gt;</w:t>
+      </w:r>
+    </w:p>
+    <w:p>
+      <w:pPr>
+        <w:pStyle w:val="Normal"/>
+        <w:rPr>
+          <w:b w:val="false"/>
+          <w:bCs w:val="false"/>
+          <w:u w:val="none"/>
+        </w:rPr>
+      </w:pPr>
+      <w:r>
+        <w:rPr>
+          <w:b w:val="false"/>
+          <w:bCs w:val="false"/>
+          <w:u w:val="none"/>
+        </w:rPr>
+        <w:t>&lt;row name="user_id" null="1" autoincrement="0"&gt;</w:t>
+      </w:r>
+    </w:p>
+    <w:p>
+      <w:pPr>
+        <w:pStyle w:val="Normal"/>
+        <w:rPr>
+          <w:b w:val="false"/>
+          <w:bCs w:val="false"/>
+          <w:u w:val="none"/>
+        </w:rPr>
+      </w:pPr>
+      <w:r>
+        <w:rPr>
+          <w:b w:val="false"/>
+          <w:bCs w:val="false"/>
+          <w:u w:val="none"/>
+        </w:rPr>
+        <w:t>&lt;datatype&gt;INTEGER&lt;/datatype&gt;</w:t>
+      </w:r>
+    </w:p>
+    <w:p>
+      <w:pPr>
+        <w:pStyle w:val="Normal"/>
+        <w:rPr>
+          <w:b w:val="false"/>
+          <w:bCs w:val="false"/>
+          <w:u w:val="none"/>
+        </w:rPr>
+      </w:pPr>
+      <w:r>
+        <w:rPr>
+          <w:b w:val="false"/>
+          <w:bCs w:val="false"/>
+          <w:u w:val="none"/>
+        </w:rPr>
+        <w:t>&lt;default&gt;NULL&lt;/default&gt;&lt;relation table="users" row="id" /&gt;</w:t>
+      </w:r>
+    </w:p>
+    <w:p>
+      <w:pPr>
+        <w:pStyle w:val="Normal"/>
+        <w:rPr>
+          <w:b w:val="false"/>
+          <w:bCs w:val="false"/>
+          <w:u w:val="none"/>
+        </w:rPr>
+      </w:pPr>
+      <w:r>
+        <w:rPr>
+          <w:b w:val="false"/>
+          <w:bCs w:val="false"/>
+          <w:u w:val="none"/>
+        </w:rPr>
+        <w:t>&lt;/row&gt;</w:t>
+      </w:r>
+    </w:p>
+    <w:p>
+      <w:pPr>
+        <w:pStyle w:val="Normal"/>
+        <w:rPr>
+          <w:b w:val="false"/>
+          <w:bCs w:val="false"/>
+          <w:u w:val="none"/>
+        </w:rPr>
+      </w:pPr>
+      <w:r>
+        <w:rPr>
+          <w:b w:val="false"/>
+          <w:bCs w:val="false"/>
+          <w:u w:val="none"/>
+        </w:rPr>
+        <w:t>&lt;key type="PRIMARY" name=""&gt;</w:t>
+      </w:r>
+    </w:p>
+    <w:p>
+      <w:pPr>
+        <w:pStyle w:val="Normal"/>
+        <w:rPr>
+          <w:b w:val="false"/>
+          <w:bCs w:val="false"/>
+          <w:u w:val="none"/>
+        </w:rPr>
+      </w:pPr>
+      <w:r>
+        <w:rPr>
+          <w:b w:val="false"/>
+          <w:bCs w:val="false"/>
+          <w:u w:val="none"/>
+        </w:rPr>
+        <w:t>&lt;part&gt;id&lt;/part&gt;</w:t>
+      </w:r>
+    </w:p>
+    <w:p>
+      <w:pPr>
+        <w:pStyle w:val="Normal"/>
+        <w:rPr>
+          <w:b w:val="false"/>
+          <w:bCs w:val="false"/>
+          <w:u w:val="none"/>
+        </w:rPr>
+      </w:pPr>
+      <w:r>
+        <w:rPr>
+          <w:b w:val="false"/>
+          <w:bCs w:val="false"/>
+          <w:u w:val="none"/>
+        </w:rPr>
+        <w:t>&lt;/key&gt;</w:t>
+      </w:r>
+    </w:p>
+    <w:p>
+      <w:pPr>
+        <w:pStyle w:val="Normal"/>
+        <w:rPr>
+          <w:b w:val="false"/>
+          <w:bCs w:val="false"/>
+          <w:u w:val="none"/>
+        </w:rPr>
+      </w:pPr>
+      <w:r>
+        <w:rPr>
+          <w:b w:val="false"/>
+          <w:bCs w:val="false"/>
+          <w:u w:val="none"/>
+        </w:rPr>
+        <w:t>&lt;/table&gt;</w:t>
+      </w:r>
+    </w:p>
+    <w:p>
+      <w:pPr>
+        <w:pStyle w:val="Normal"/>
+        <w:rPr>
+          <w:b w:val="false"/>
+          <w:bCs w:val="false"/>
+          <w:u w:val="none"/>
+        </w:rPr>
+      </w:pPr>
+      <w:r>
+        <w:rPr>
+          <w:b w:val="false"/>
+          <w:bCs w:val="false"/>
+          <w:u w:val="none"/>
+        </w:rPr>
+        <w:t>&lt;table x="450" y="98" name="fantasy_players"&gt;</w:t>
+      </w:r>
+    </w:p>
+    <w:p>
+      <w:pPr>
+        <w:pStyle w:val="Normal"/>
+        <w:rPr>
+          <w:b w:val="false"/>
+          <w:bCs w:val="false"/>
+          <w:u w:val="none"/>
+        </w:rPr>
+      </w:pPr>
+      <w:r>
+        <w:rPr>
+          <w:b w:val="false"/>
+          <w:bCs w:val="false"/>
+          <w:u w:val="none"/>
+        </w:rPr>
+        <w:t>&lt;row name="id" null="1" autoincrement="1"&gt;</w:t>
+      </w:r>
+    </w:p>
+    <w:p>
+      <w:pPr>
+        <w:pStyle w:val="Normal"/>
+        <w:rPr>
+          <w:b w:val="false"/>
+          <w:bCs w:val="false"/>
+          <w:u w:val="none"/>
+        </w:rPr>
+      </w:pPr>
+      <w:r>
+        <w:rPr>
+          <w:b w:val="false"/>
+          <w:bCs w:val="false"/>
+          <w:u w:val="none"/>
+        </w:rPr>
+        <w:t>&lt;datatype&gt;INTEGER&lt;/datatype&gt;</w:t>
+      </w:r>
+    </w:p>
+    <w:p>
+      <w:pPr>
+        <w:pStyle w:val="Normal"/>
+        <w:rPr>
+          <w:b w:val="false"/>
+          <w:bCs w:val="false"/>
+          <w:u w:val="none"/>
+        </w:rPr>
+      </w:pPr>
+      <w:r>
+        <w:rPr>
+          <w:b w:val="false"/>
+          <w:bCs w:val="false"/>
+          <w:u w:val="none"/>
+        </w:rPr>
+        <w:t>&lt;default&gt;NULL&lt;/default&gt;&lt;/row&gt;</w:t>
+      </w:r>
+    </w:p>
+    <w:p>
+      <w:pPr>
+        <w:pStyle w:val="Normal"/>
+        <w:rPr>
+          <w:b w:val="false"/>
+          <w:bCs w:val="false"/>
+          <w:u w:val="none"/>
+        </w:rPr>
+      </w:pPr>
+      <w:r>
+        <w:rPr>
+          <w:b w:val="false"/>
+          <w:bCs w:val="false"/>
+          <w:u w:val="none"/>
+        </w:rPr>
+        <w:t>&lt;row name="team_id" null="1" autoincrement="0"&gt;</w:t>
+      </w:r>
+    </w:p>
+    <w:p>
+      <w:pPr>
+        <w:pStyle w:val="Normal"/>
+        <w:rPr>
+          <w:b w:val="false"/>
+          <w:bCs w:val="false"/>
+          <w:u w:val="none"/>
+        </w:rPr>
+      </w:pPr>
+      <w:r>
+        <w:rPr>
+          <w:b w:val="false"/>
+          <w:bCs w:val="false"/>
+          <w:u w:val="none"/>
+        </w:rPr>
+        <w:t>&lt;datatype&gt;INTEGER&lt;/datatype&gt;</w:t>
+      </w:r>
+    </w:p>
+    <w:p>
+      <w:pPr>
+        <w:pStyle w:val="Normal"/>
+        <w:rPr>
+          <w:b w:val="false"/>
+          <w:bCs w:val="false"/>
+          <w:u w:val="none"/>
+        </w:rPr>
+      </w:pPr>
+      <w:r>
+        <w:rPr>
+          <w:b w:val="false"/>
+          <w:bCs w:val="false"/>
+          <w:u w:val="none"/>
+        </w:rPr>
+        <w:t>&lt;default&gt;NULL&lt;/default&gt;&lt;relation table="teams" row="id" /&gt;</w:t>
+      </w:r>
+    </w:p>
+    <w:p>
+      <w:pPr>
+        <w:pStyle w:val="Normal"/>
+        <w:rPr>
+          <w:b w:val="false"/>
+          <w:bCs w:val="false"/>
+          <w:u w:val="none"/>
+        </w:rPr>
+      </w:pPr>
+      <w:r>
+        <w:rPr>
+          <w:b w:val="false"/>
+          <w:bCs w:val="false"/>
+          <w:u w:val="none"/>
+        </w:rPr>
+        <w:t>&lt;/row&gt;</w:t>
+      </w:r>
+    </w:p>
+    <w:p>
+      <w:pPr>
+        <w:pStyle w:val="Normal"/>
+        <w:rPr>
+          <w:b w:val="false"/>
+          <w:bCs w:val="false"/>
+          <w:u w:val="none"/>
+        </w:rPr>
+      </w:pPr>
+      <w:r>
+        <w:rPr>
+          <w:b w:val="false"/>
+          <w:bCs w:val="false"/>
+          <w:u w:val="none"/>
+        </w:rPr>
+        <w:t>&lt;row name="player_id" null="1" autoincrement="0"&gt;</w:t>
+      </w:r>
+    </w:p>
+    <w:p>
+      <w:pPr>
+        <w:pStyle w:val="Normal"/>
+        <w:rPr>
+          <w:b w:val="false"/>
+          <w:bCs w:val="false"/>
+          <w:u w:val="none"/>
+        </w:rPr>
+      </w:pPr>
+      <w:r>
+        <w:rPr>
+          <w:b w:val="false"/>
+          <w:bCs w:val="false"/>
+          <w:u w:val="none"/>
+        </w:rPr>
+        <w:t>&lt;datatype&gt;INTEGER&lt;/datatype&gt;</w:t>
+      </w:r>
+    </w:p>
+    <w:p>
+      <w:pPr>
+        <w:pStyle w:val="Normal"/>
+        <w:rPr>
+          <w:b w:val="false"/>
+          <w:bCs w:val="false"/>
+          <w:u w:val="none"/>
+        </w:rPr>
+      </w:pPr>
+      <w:r>
+        <w:rPr>
+          <w:b w:val="false"/>
+          <w:bCs w:val="false"/>
+          <w:u w:val="none"/>
+        </w:rPr>
+        <w:t>&lt;default&gt;NULL&lt;/default&gt;&lt;relation table="players" row="id" /&gt;</w:t>
+      </w:r>
+    </w:p>
+    <w:p>
+      <w:pPr>
+        <w:pStyle w:val="Normal"/>
+        <w:rPr>
+          <w:b w:val="false"/>
+          <w:bCs w:val="false"/>
+          <w:u w:val="none"/>
+        </w:rPr>
+      </w:pPr>
+      <w:r>
+        <w:rPr>
+          <w:b w:val="false"/>
+          <w:bCs w:val="false"/>
+          <w:u w:val="none"/>
+        </w:rPr>
+        <w:t>&lt;/row&gt;</w:t>
+      </w:r>
+    </w:p>
+    <w:p>
+      <w:pPr>
+        <w:pStyle w:val="Normal"/>
+        <w:rPr>
+          <w:b w:val="false"/>
+          <w:bCs w:val="false"/>
+          <w:u w:val="none"/>
+        </w:rPr>
+      </w:pPr>
+      <w:r>
+        <w:rPr>
+          <w:b w:val="false"/>
+          <w:bCs w:val="false"/>
+          <w:u w:val="none"/>
+        </w:rPr>
+        <w:t>&lt;key type="PRIMARY" name=""&gt;</w:t>
+      </w:r>
+    </w:p>
+    <w:p>
+      <w:pPr>
+        <w:pStyle w:val="Normal"/>
+        <w:rPr>
+          <w:b w:val="false"/>
+          <w:bCs w:val="false"/>
+          <w:u w:val="none"/>
+        </w:rPr>
+      </w:pPr>
+      <w:r>
+        <w:rPr>
+          <w:b w:val="false"/>
+          <w:bCs w:val="false"/>
+          <w:u w:val="none"/>
+        </w:rPr>
+        <w:t>&lt;part&gt;id&lt;/part&gt;</w:t>
+      </w:r>
+    </w:p>
+    <w:p>
+      <w:pPr>
+        <w:pStyle w:val="Normal"/>
+        <w:rPr>
+          <w:b w:val="false"/>
+          <w:bCs w:val="false"/>
+          <w:u w:val="none"/>
+        </w:rPr>
+      </w:pPr>
+      <w:r>
+        <w:rPr>
+          <w:b w:val="false"/>
+          <w:bCs w:val="false"/>
+          <w:u w:val="none"/>
+        </w:rPr>
+        <w:t>&lt;/key&gt;</w:t>
+      </w:r>
+    </w:p>
+    <w:p>
+      <w:pPr>
+        <w:pStyle w:val="Normal"/>
+        <w:rPr>
+          <w:b w:val="false"/>
+          <w:bCs w:val="false"/>
+          <w:u w:val="none"/>
+        </w:rPr>
+      </w:pPr>
+      <w:r>
+        <w:rPr>
+          <w:b w:val="false"/>
+          <w:bCs w:val="false"/>
+          <w:u w:val="none"/>
+        </w:rPr>
+        <w:t>&lt;/table&gt;</w:t>
+      </w:r>
+    </w:p>
+    <w:p>
+      <w:pPr>
+        <w:pStyle w:val="Normal"/>
+        <w:rPr>
+          <w:b w:val="false"/>
+          <w:bCs w:val="false"/>
+          <w:u w:val="none"/>
+        </w:rPr>
+      </w:pPr>
+      <w:r>
+        <w:rPr>
+          <w:b w:val="false"/>
+          <w:bCs w:val="false"/>
+          <w:u w:val="none"/>
+        </w:rPr>
+        <w:t>&lt;/sql&gt;</w:t>
+      </w:r>
+    </w:p>
+    <w:p>
+      <w:pPr>
+        <w:pStyle w:val="Normal"/>
+        <w:rPr/>
+      </w:pPr>
+      <w:r>
+        <w:rPr/>
+      </w:r>
+    </w:p>
+    <w:p>
+      <w:pPr>
+        <w:pStyle w:val="Normal"/>
+        <w:rPr/>
+      </w:pPr>
+      <w:r>
+        <w:rPr/>
+      </w:r>
+    </w:p>
+    <w:p>
+      <w:pPr>
+        <w:pStyle w:val="Normal"/>
+        <w:widowControl/>
+        <w:suppressAutoHyphens w:val="true"/>
+        <w:bidi w:val="0"/>
+        <w:spacing w:lineRule="auto" w:line="259" w:before="0" w:after="160"/>
+        <w:jc w:val="left"/>
         <w:rPr/>
       </w:pPr>
       <w:r>
@@ -597,7 +2858,7 @@
     </w:pPr>
     <w:rPr>
       <w:rFonts w:ascii="Calibri" w:hAnsi="Calibri" w:eastAsia="Droid Sans" w:cs="Calibri"/>
-      <w:color w:val="auto"/>
+      <w:color w:val="00000A"/>
       <w:sz w:val="22"/>
       <w:szCs w:val="22"/>
       <w:lang w:val="en-US" w:eastAsia="en-US" w:bidi="ar-SA"/>

</xml_diff>

<commit_message>
tested bundler, created Player model using rake generate
</commit_message>
<xml_diff>
--- a/Design for Project.docx
+++ b/Design for Project.docx
@@ -90,7 +90,14 @@
           <w:b/>
           <w:u w:val="single"/>
         </w:rPr>
-        <w:t>Associations</w:t>
+        <w:t>Associations -</w:t>
+      </w:r>
+      <w:r>
+        <w:rPr>
+          <w:b/>
+          <w:u w:val="single"/>
+        </w:rPr>
+        <w:t>SOLIDIFY THESE</w:t>
       </w:r>
     </w:p>
     <w:p>
@@ -1797,6 +1804,114 @@
           <w:u w:val="none"/>
         </w:rPr>
         <w:t>&lt;datatype&gt;INTEGER&lt;/datatype&gt;</w:t>
+      </w:r>
+    </w:p>
+    <w:p>
+      <w:pPr>
+        <w:pStyle w:val="Normal"/>
+        <w:rPr>
+          <w:b w:val="false"/>
+          <w:bCs w:val="false"/>
+          <w:u w:val="none"/>
+        </w:rPr>
+      </w:pPr>
+      <w:r>
+        <w:rPr>
+          <w:b w:val="false"/>
+          <w:bCs w:val="false"/>
+          <w:u w:val="none"/>
+        </w:rPr>
+        <w:t>&lt;default&gt;NULL&lt;/default&gt;&lt;/row&gt;</w:t>
+      </w:r>
+    </w:p>
+    <w:p>
+      <w:pPr>
+        <w:pStyle w:val="Normal"/>
+        <w:rPr>
+          <w:b w:val="false"/>
+          <w:bCs w:val="false"/>
+          <w:u w:val="none"/>
+        </w:rPr>
+      </w:pPr>
+      <w:r>
+        <w:rPr>
+          <w:b w:val="false"/>
+          <w:bCs w:val="false"/>
+          <w:u w:val="none"/>
+        </w:rPr>
+        <w:t>&lt;row name="username" null="1" autoincrement="0"&gt;</w:t>
+      </w:r>
+    </w:p>
+    <w:p>
+      <w:pPr>
+        <w:pStyle w:val="Normal"/>
+        <w:rPr>
+          <w:b w:val="false"/>
+          <w:bCs w:val="false"/>
+          <w:u w:val="none"/>
+        </w:rPr>
+      </w:pPr>
+      <w:r>
+        <w:rPr>
+          <w:b w:val="false"/>
+          <w:bCs w:val="false"/>
+          <w:u w:val="none"/>
+        </w:rPr>
+        <w:t>&lt;datatype&gt;VARCHAR&lt;/datatype&gt;</w:t>
+      </w:r>
+    </w:p>
+    <w:p>
+      <w:pPr>
+        <w:pStyle w:val="Normal"/>
+        <w:rPr>
+          <w:b w:val="false"/>
+          <w:bCs w:val="false"/>
+          <w:u w:val="none"/>
+        </w:rPr>
+      </w:pPr>
+      <w:r>
+        <w:rPr>
+          <w:b w:val="false"/>
+          <w:bCs w:val="false"/>
+          <w:u w:val="none"/>
+        </w:rPr>
+        <w:t>&lt;default&gt;NULL&lt;/default&gt;&lt;/row&gt;</w:t>
+      </w:r>
+    </w:p>
+    <w:p>
+      <w:pPr>
+        <w:pStyle w:val="Normal"/>
+        <w:rPr>
+          <w:b w:val="false"/>
+          <w:bCs w:val="false"/>
+          <w:u w:val="none"/>
+        </w:rPr>
+      </w:pPr>
+      <w:r>
+        <w:rPr>
+          <w:b w:val="false"/>
+          <w:bCs w:val="false"/>
+          <w:u w:val="none"/>
+        </w:rPr>
+        <w:t>&lt;row name="password" null="1" autoincrement="0"&gt;</w:t>
+      </w:r>
+    </w:p>
+    <w:p>
+      <w:pPr>
+        <w:pStyle w:val="Normal"/>
+        <w:rPr>
+          <w:b w:val="false"/>
+          <w:bCs w:val="false"/>
+          <w:u w:val="none"/>
+        </w:rPr>
+      </w:pPr>
+      <w:r>
+        <w:rPr>
+          <w:b w:val="false"/>
+          <w:bCs w:val="false"/>
+          <w:u w:val="none"/>
+        </w:rPr>
+        <w:t>&lt;datatype&gt;VARCHAR&lt;/datatype&gt;</w:t>
       </w:r>
     </w:p>
     <w:p>

</xml_diff>

<commit_message>
updated associations - simplified schema
</commit_message>
<xml_diff>
--- a/Design for Project.docx
+++ b/Design for Project.docx
@@ -90,14 +90,7 @@
           <w:b/>
           <w:u w:val="single"/>
         </w:rPr>
-        <w:t>Associations -</w:t>
-      </w:r>
-      <w:r>
-        <w:rPr>
-          <w:b/>
-          <w:u w:val="single"/>
-        </w:rPr>
-        <w:t>SOLIDIFY THESE</w:t>
+        <w:t>Associations -SOLIDIFY THESE</w:t>
       </w:r>
     </w:p>
     <w:p>
@@ -107,15 +100,17 @@
       </w:pPr>
       <w:r>
         <w:rPr/>
-        <w:t>Records belong</w:t>
-      </w:r>
-      <w:r>
+        <w:t>User – primary key → foreign key of teams</w:t>
+      </w:r>
+    </w:p>
+    <w:p>
+      <w:pPr>
+        <w:pStyle w:val="Normal"/>
         <w:rPr/>
-        <w:t>s</w:t>
-      </w:r>
+      </w:pPr>
       <w:r>
         <w:rPr/>
-        <w:t>_to Category</w:t>
+        <w:t>Team has_many players</w:t>
       </w:r>
     </w:p>
     <w:p>
@@ -125,49 +120,7 @@
       </w:pPr>
       <w:r>
         <w:rPr/>
-        <w:t>Category has_many Records</w:t>
-      </w:r>
-    </w:p>
-    <w:p>
-      <w:pPr>
-        <w:pStyle w:val="Normal"/>
-        <w:rPr/>
-      </w:pPr>
-      <w:r>
-        <w:rPr/>
-        <w:t>Records belong_to Player</w:t>
-      </w:r>
-    </w:p>
-    <w:p>
-      <w:pPr>
-        <w:pStyle w:val="Normal"/>
-        <w:rPr/>
-      </w:pPr>
-      <w:r>
-        <w:rPr/>
-        <w:t>Player has_many Records</w:t>
-      </w:r>
-    </w:p>
-    <w:p>
-      <w:pPr>
-        <w:pStyle w:val="Normal"/>
-        <w:rPr/>
-      </w:pPr>
-      <w:r>
-        <w:rPr/>
-        <w:t>Player has_many Categories through Records</w:t>
-      </w:r>
-    </w:p>
-    <w:p>
-      <w:pPr>
-        <w:pStyle w:val="Normal"/>
-        <w:rPr/>
-      </w:pPr>
-      <w:bookmarkStart w:id="0" w:name="_GoBack"/>
-      <w:bookmarkEnd w:id="0"/>
-      <w:r>
-        <w:rPr/>
-        <w:t>Category has_many Players through Records</w:t>
+        <w:t>Player has_many teams</w:t>
       </w:r>
     </w:p>
     <w:p>
@@ -446,18 +399,10 @@
     <w:p>
       <w:pPr>
         <w:pStyle w:val="Normal"/>
-        <w:rPr>
-          <w:b w:val="false"/>
-          <w:bCs w:val="false"/>
-          <w:u w:val="none"/>
-        </w:rPr>
-      </w:pPr>
-      <w:r>
-        <w:rPr>
-          <w:b w:val="false"/>
-          <w:bCs w:val="false"/>
-          <w:u w:val="none"/>
-        </w:rPr>
+        <w:rPr/>
+      </w:pPr>
+      <w:r>
+        <w:rPr/>
       </w:r>
     </w:p>
     <w:p>
@@ -671,18 +616,10 @@
     <w:p>
       <w:pPr>
         <w:pStyle w:val="Normal"/>
-        <w:rPr>
-          <w:b w:val="false"/>
-          <w:bCs w:val="false"/>
-          <w:u w:val="none"/>
-        </w:rPr>
-      </w:pPr>
-      <w:r>
-        <w:rPr>
-          <w:b w:val="false"/>
-          <w:bCs w:val="false"/>
-          <w:u w:val="none"/>
-        </w:rPr>
+        <w:rPr/>
+      </w:pPr>
+      <w:r>
+        <w:rPr/>
       </w:r>
     </w:p>
     <w:p>
@@ -870,18 +807,10 @@
     <w:p>
       <w:pPr>
         <w:pStyle w:val="Normal"/>
-        <w:rPr>
-          <w:b w:val="false"/>
-          <w:bCs w:val="false"/>
-          <w:u w:val="none"/>
-        </w:rPr>
-      </w:pPr>
-      <w:r>
-        <w:rPr>
-          <w:b w:val="false"/>
-          <w:bCs w:val="false"/>
-          <w:u w:val="none"/>
-        </w:rPr>
+        <w:rPr/>
+      </w:pPr>
+      <w:r>
+        <w:rPr/>
       </w:r>
     </w:p>
     <w:p>
@@ -1029,7 +958,7 @@
           <w:bCs w:val="false"/>
           <w:u w:val="none"/>
         </w:rPr>
-        <w:t>&lt;/datatypes&gt;&lt;table x="458" y="387" name="players"&gt;</w:t>
+        <w:t>&lt;/datatypes&gt;&lt;table x="474" y="99" name="players"&gt;</w:t>
       </w:r>
     </w:p>
     <w:p>
@@ -1155,6 +1084,168 @@
           <w:bCs w:val="false"/>
           <w:u w:val="none"/>
         </w:rPr>
+        <w:t>&lt;row name="rushing" null="1" autoincrement="0"&gt;</w:t>
+      </w:r>
+    </w:p>
+    <w:p>
+      <w:pPr>
+        <w:pStyle w:val="Normal"/>
+        <w:rPr>
+          <w:b w:val="false"/>
+          <w:bCs w:val="false"/>
+          <w:u w:val="none"/>
+        </w:rPr>
+      </w:pPr>
+      <w:r>
+        <w:rPr>
+          <w:b w:val="false"/>
+          <w:bCs w:val="false"/>
+          <w:u w:val="none"/>
+        </w:rPr>
+        <w:t>&lt;datatype&gt;INTEGER&lt;/datatype&gt;</w:t>
+      </w:r>
+    </w:p>
+    <w:p>
+      <w:pPr>
+        <w:pStyle w:val="Normal"/>
+        <w:rPr>
+          <w:b w:val="false"/>
+          <w:bCs w:val="false"/>
+          <w:u w:val="none"/>
+        </w:rPr>
+      </w:pPr>
+      <w:r>
+        <w:rPr>
+          <w:b w:val="false"/>
+          <w:bCs w:val="false"/>
+          <w:u w:val="none"/>
+        </w:rPr>
+        <w:t>&lt;default&gt;NULL&lt;/default&gt;&lt;/row&gt;</w:t>
+      </w:r>
+    </w:p>
+    <w:p>
+      <w:pPr>
+        <w:pStyle w:val="Normal"/>
+        <w:rPr>
+          <w:b w:val="false"/>
+          <w:bCs w:val="false"/>
+          <w:u w:val="none"/>
+        </w:rPr>
+      </w:pPr>
+      <w:r>
+        <w:rPr>
+          <w:b w:val="false"/>
+          <w:bCs w:val="false"/>
+          <w:u w:val="none"/>
+        </w:rPr>
+        <w:t>&lt;row name="touchdown" null="1" autoincrement="0"&gt;</w:t>
+      </w:r>
+    </w:p>
+    <w:p>
+      <w:pPr>
+        <w:pStyle w:val="Normal"/>
+        <w:rPr>
+          <w:b w:val="false"/>
+          <w:bCs w:val="false"/>
+          <w:u w:val="none"/>
+        </w:rPr>
+      </w:pPr>
+      <w:r>
+        <w:rPr>
+          <w:b w:val="false"/>
+          <w:bCs w:val="false"/>
+          <w:u w:val="none"/>
+        </w:rPr>
+        <w:t>&lt;datatype&gt;INTEGER&lt;/datatype&gt;</w:t>
+      </w:r>
+    </w:p>
+    <w:p>
+      <w:pPr>
+        <w:pStyle w:val="Normal"/>
+        <w:rPr>
+          <w:b w:val="false"/>
+          <w:bCs w:val="false"/>
+          <w:u w:val="none"/>
+        </w:rPr>
+      </w:pPr>
+      <w:r>
+        <w:rPr>
+          <w:b w:val="false"/>
+          <w:bCs w:val="false"/>
+          <w:u w:val="none"/>
+        </w:rPr>
+        <w:t>&lt;default&gt;NULL&lt;/default&gt;&lt;/row&gt;</w:t>
+      </w:r>
+    </w:p>
+    <w:p>
+      <w:pPr>
+        <w:pStyle w:val="Normal"/>
+        <w:rPr>
+          <w:b w:val="false"/>
+          <w:bCs w:val="false"/>
+          <w:u w:val="none"/>
+        </w:rPr>
+      </w:pPr>
+      <w:r>
+        <w:rPr>
+          <w:b w:val="false"/>
+          <w:bCs w:val="false"/>
+          <w:u w:val="none"/>
+        </w:rPr>
+        <w:t>&lt;row name="scoring" null="1" autoincrement="0"&gt;</w:t>
+      </w:r>
+    </w:p>
+    <w:p>
+      <w:pPr>
+        <w:pStyle w:val="Normal"/>
+        <w:rPr>
+          <w:b w:val="false"/>
+          <w:bCs w:val="false"/>
+          <w:u w:val="none"/>
+        </w:rPr>
+      </w:pPr>
+      <w:r>
+        <w:rPr>
+          <w:b w:val="false"/>
+          <w:bCs w:val="false"/>
+          <w:u w:val="none"/>
+        </w:rPr>
+        <w:t>&lt;datatype&gt;INTEGER&lt;/datatype&gt;</w:t>
+      </w:r>
+    </w:p>
+    <w:p>
+      <w:pPr>
+        <w:pStyle w:val="Normal"/>
+        <w:rPr>
+          <w:b w:val="false"/>
+          <w:bCs w:val="false"/>
+          <w:u w:val="none"/>
+        </w:rPr>
+      </w:pPr>
+      <w:r>
+        <w:rPr>
+          <w:b w:val="false"/>
+          <w:bCs w:val="false"/>
+          <w:u w:val="none"/>
+        </w:rPr>
+        <w:t>&lt;default&gt;NULL&lt;/default&gt;&lt;/row&gt;</w:t>
+      </w:r>
+    </w:p>
+    <w:p>
+      <w:pPr>
+        <w:pStyle w:val="Normal"/>
+        <w:rPr>
+          <w:b w:val="false"/>
+          <w:bCs w:val="false"/>
+          <w:u w:val="none"/>
+        </w:rPr>
+      </w:pPr>
+      <w:r>
+        <w:rPr>
+          <w:b w:val="false"/>
+          <w:bCs w:val="false"/>
+          <w:u w:val="none"/>
+        </w:rPr>
         <w:t>&lt;key type="PRIMARY" name=""&gt;</w:t>
       </w:r>
     </w:p>
@@ -1227,7 +1318,7 @@
           <w:bCs w:val="false"/>
           <w:u w:val="none"/>
         </w:rPr>
-        <w:t>&lt;table x="245" y="361" name="records"&gt;</w:t>
+        <w:t>&lt;table x="61" y="106" name="users"&gt;</w:t>
       </w:r>
     </w:p>
     <w:p>
@@ -1299,6 +1390,384 @@
           <w:bCs w:val="false"/>
           <w:u w:val="none"/>
         </w:rPr>
+        <w:t>&lt;row name="username" null="1" autoincrement="0"&gt;</w:t>
+      </w:r>
+    </w:p>
+    <w:p>
+      <w:pPr>
+        <w:pStyle w:val="Normal"/>
+        <w:rPr>
+          <w:b w:val="false"/>
+          <w:bCs w:val="false"/>
+          <w:u w:val="none"/>
+        </w:rPr>
+      </w:pPr>
+      <w:r>
+        <w:rPr>
+          <w:b w:val="false"/>
+          <w:bCs w:val="false"/>
+          <w:u w:val="none"/>
+        </w:rPr>
+        <w:t>&lt;datatype&gt;VARCHAR&lt;/datatype&gt;</w:t>
+      </w:r>
+    </w:p>
+    <w:p>
+      <w:pPr>
+        <w:pStyle w:val="Normal"/>
+        <w:rPr>
+          <w:b w:val="false"/>
+          <w:bCs w:val="false"/>
+          <w:u w:val="none"/>
+        </w:rPr>
+      </w:pPr>
+      <w:r>
+        <w:rPr>
+          <w:b w:val="false"/>
+          <w:bCs w:val="false"/>
+          <w:u w:val="none"/>
+        </w:rPr>
+        <w:t>&lt;default&gt;NULL&lt;/default&gt;&lt;/row&gt;</w:t>
+      </w:r>
+    </w:p>
+    <w:p>
+      <w:pPr>
+        <w:pStyle w:val="Normal"/>
+        <w:rPr>
+          <w:b w:val="false"/>
+          <w:bCs w:val="false"/>
+          <w:u w:val="none"/>
+        </w:rPr>
+      </w:pPr>
+      <w:r>
+        <w:rPr>
+          <w:b w:val="false"/>
+          <w:bCs w:val="false"/>
+          <w:u w:val="none"/>
+        </w:rPr>
+        <w:t>&lt;row name="password" null="1" autoincrement="0"&gt;</w:t>
+      </w:r>
+    </w:p>
+    <w:p>
+      <w:pPr>
+        <w:pStyle w:val="Normal"/>
+        <w:rPr>
+          <w:b w:val="false"/>
+          <w:bCs w:val="false"/>
+          <w:u w:val="none"/>
+        </w:rPr>
+      </w:pPr>
+      <w:r>
+        <w:rPr>
+          <w:b w:val="false"/>
+          <w:bCs w:val="false"/>
+          <w:u w:val="none"/>
+        </w:rPr>
+        <w:t>&lt;datatype&gt;VARCHAR&lt;/datatype&gt;</w:t>
+      </w:r>
+    </w:p>
+    <w:p>
+      <w:pPr>
+        <w:pStyle w:val="Normal"/>
+        <w:rPr>
+          <w:b w:val="false"/>
+          <w:bCs w:val="false"/>
+          <w:u w:val="none"/>
+        </w:rPr>
+      </w:pPr>
+      <w:r>
+        <w:rPr>
+          <w:b w:val="false"/>
+          <w:bCs w:val="false"/>
+          <w:u w:val="none"/>
+        </w:rPr>
+        <w:t>&lt;default&gt;NULL&lt;/default&gt;&lt;/row&gt;</w:t>
+      </w:r>
+    </w:p>
+    <w:p>
+      <w:pPr>
+        <w:pStyle w:val="Normal"/>
+        <w:rPr>
+          <w:b w:val="false"/>
+          <w:bCs w:val="false"/>
+          <w:u w:val="none"/>
+        </w:rPr>
+      </w:pPr>
+      <w:r>
+        <w:rPr>
+          <w:b w:val="false"/>
+          <w:bCs w:val="false"/>
+          <w:u w:val="none"/>
+        </w:rPr>
+        <w:t>&lt;key type="PRIMARY" name=""&gt;</w:t>
+      </w:r>
+    </w:p>
+    <w:p>
+      <w:pPr>
+        <w:pStyle w:val="Normal"/>
+        <w:rPr>
+          <w:b w:val="false"/>
+          <w:bCs w:val="false"/>
+          <w:u w:val="none"/>
+        </w:rPr>
+      </w:pPr>
+      <w:r>
+        <w:rPr>
+          <w:b w:val="false"/>
+          <w:bCs w:val="false"/>
+          <w:u w:val="none"/>
+        </w:rPr>
+        <w:t>&lt;part&gt;id&lt;/part&gt;</w:t>
+      </w:r>
+    </w:p>
+    <w:p>
+      <w:pPr>
+        <w:pStyle w:val="Normal"/>
+        <w:rPr>
+          <w:b w:val="false"/>
+          <w:bCs w:val="false"/>
+          <w:u w:val="none"/>
+        </w:rPr>
+      </w:pPr>
+      <w:r>
+        <w:rPr>
+          <w:b w:val="false"/>
+          <w:bCs w:val="false"/>
+          <w:u w:val="none"/>
+        </w:rPr>
+        <w:t>&lt;/key&gt;</w:t>
+      </w:r>
+    </w:p>
+    <w:p>
+      <w:pPr>
+        <w:pStyle w:val="Normal"/>
+        <w:rPr>
+          <w:b w:val="false"/>
+          <w:bCs w:val="false"/>
+          <w:u w:val="none"/>
+        </w:rPr>
+      </w:pPr>
+      <w:r>
+        <w:rPr>
+          <w:b w:val="false"/>
+          <w:bCs w:val="false"/>
+          <w:u w:val="none"/>
+        </w:rPr>
+        <w:t>&lt;/table&gt;</w:t>
+      </w:r>
+    </w:p>
+    <w:p>
+      <w:pPr>
+        <w:pStyle w:val="Normal"/>
+        <w:rPr>
+          <w:b w:val="false"/>
+          <w:bCs w:val="false"/>
+          <w:u w:val="none"/>
+        </w:rPr>
+      </w:pPr>
+      <w:r>
+        <w:rPr>
+          <w:b w:val="false"/>
+          <w:bCs w:val="false"/>
+          <w:u w:val="none"/>
+        </w:rPr>
+        <w:t>&lt;table x="258" y="100" name="teams"&gt;</w:t>
+      </w:r>
+    </w:p>
+    <w:p>
+      <w:pPr>
+        <w:pStyle w:val="Normal"/>
+        <w:rPr>
+          <w:b w:val="false"/>
+          <w:bCs w:val="false"/>
+          <w:u w:val="none"/>
+        </w:rPr>
+      </w:pPr>
+      <w:r>
+        <w:rPr>
+          <w:b w:val="false"/>
+          <w:bCs w:val="false"/>
+          <w:u w:val="none"/>
+        </w:rPr>
+        <w:t>&lt;row name="id" null="1" autoincrement="1"&gt;</w:t>
+      </w:r>
+    </w:p>
+    <w:p>
+      <w:pPr>
+        <w:pStyle w:val="Normal"/>
+        <w:rPr>
+          <w:b w:val="false"/>
+          <w:bCs w:val="false"/>
+          <w:u w:val="none"/>
+        </w:rPr>
+      </w:pPr>
+      <w:r>
+        <w:rPr>
+          <w:b w:val="false"/>
+          <w:bCs w:val="false"/>
+          <w:u w:val="none"/>
+        </w:rPr>
+        <w:t>&lt;datatype&gt;INTEGER&lt;/datatype&gt;</w:t>
+      </w:r>
+    </w:p>
+    <w:p>
+      <w:pPr>
+        <w:pStyle w:val="Normal"/>
+        <w:rPr>
+          <w:b w:val="false"/>
+          <w:bCs w:val="false"/>
+          <w:u w:val="none"/>
+        </w:rPr>
+      </w:pPr>
+      <w:r>
+        <w:rPr>
+          <w:b w:val="false"/>
+          <w:bCs w:val="false"/>
+          <w:u w:val="none"/>
+        </w:rPr>
+        <w:t>&lt;default&gt;NULL&lt;/default&gt;&lt;/row&gt;</w:t>
+      </w:r>
+    </w:p>
+    <w:p>
+      <w:pPr>
+        <w:pStyle w:val="Normal"/>
+        <w:rPr>
+          <w:b w:val="false"/>
+          <w:bCs w:val="false"/>
+          <w:u w:val="none"/>
+        </w:rPr>
+      </w:pPr>
+      <w:r>
+        <w:rPr>
+          <w:b w:val="false"/>
+          <w:bCs w:val="false"/>
+          <w:u w:val="none"/>
+        </w:rPr>
+        <w:t>&lt;row name="name" null="1" autoincrement="0"&gt;</w:t>
+      </w:r>
+    </w:p>
+    <w:p>
+      <w:pPr>
+        <w:pStyle w:val="Normal"/>
+        <w:rPr>
+          <w:b w:val="false"/>
+          <w:bCs w:val="false"/>
+          <w:u w:val="none"/>
+        </w:rPr>
+      </w:pPr>
+      <w:r>
+        <w:rPr>
+          <w:b w:val="false"/>
+          <w:bCs w:val="false"/>
+          <w:u w:val="none"/>
+        </w:rPr>
+        <w:t>&lt;datatype&gt;CHAR&lt;/datatype&gt;</w:t>
+      </w:r>
+    </w:p>
+    <w:p>
+      <w:pPr>
+        <w:pStyle w:val="Normal"/>
+        <w:rPr>
+          <w:b w:val="false"/>
+          <w:bCs w:val="false"/>
+          <w:u w:val="none"/>
+        </w:rPr>
+      </w:pPr>
+      <w:r>
+        <w:rPr>
+          <w:b w:val="false"/>
+          <w:bCs w:val="false"/>
+          <w:u w:val="none"/>
+        </w:rPr>
+        <w:t>&lt;default&gt;NULL&lt;/default&gt;&lt;/row&gt;</w:t>
+      </w:r>
+    </w:p>
+    <w:p>
+      <w:pPr>
+        <w:pStyle w:val="Normal"/>
+        <w:rPr>
+          <w:b w:val="false"/>
+          <w:bCs w:val="false"/>
+          <w:u w:val="none"/>
+        </w:rPr>
+      </w:pPr>
+      <w:r>
+        <w:rPr>
+          <w:b w:val="false"/>
+          <w:bCs w:val="false"/>
+          <w:u w:val="none"/>
+        </w:rPr>
+        <w:t>&lt;row name="user_id" null="1" autoincrement="0"&gt;</w:t>
+      </w:r>
+    </w:p>
+    <w:p>
+      <w:pPr>
+        <w:pStyle w:val="Normal"/>
+        <w:rPr>
+          <w:b w:val="false"/>
+          <w:bCs w:val="false"/>
+          <w:u w:val="none"/>
+        </w:rPr>
+      </w:pPr>
+      <w:r>
+        <w:rPr>
+          <w:b w:val="false"/>
+          <w:bCs w:val="false"/>
+          <w:u w:val="none"/>
+        </w:rPr>
+        <w:t>&lt;datatype&gt;INTEGER&lt;/datatype&gt;</w:t>
+      </w:r>
+    </w:p>
+    <w:p>
+      <w:pPr>
+        <w:pStyle w:val="Normal"/>
+        <w:rPr>
+          <w:b w:val="false"/>
+          <w:bCs w:val="false"/>
+          <w:u w:val="none"/>
+        </w:rPr>
+      </w:pPr>
+      <w:r>
+        <w:rPr>
+          <w:b w:val="false"/>
+          <w:bCs w:val="false"/>
+          <w:u w:val="none"/>
+        </w:rPr>
+        <w:t>&lt;default&gt;NULL&lt;/default&gt;&lt;relation table="users" row="id" /&gt;</w:t>
+      </w:r>
+    </w:p>
+    <w:p>
+      <w:pPr>
+        <w:pStyle w:val="Normal"/>
+        <w:rPr>
+          <w:b w:val="false"/>
+          <w:bCs w:val="false"/>
+          <w:u w:val="none"/>
+        </w:rPr>
+      </w:pPr>
+      <w:r>
+        <w:rPr>
+          <w:b w:val="false"/>
+          <w:bCs w:val="false"/>
+          <w:u w:val="none"/>
+        </w:rPr>
+        <w:t>&lt;/row&gt;</w:t>
+      </w:r>
+    </w:p>
+    <w:p>
+      <w:pPr>
+        <w:pStyle w:val="Normal"/>
+        <w:rPr>
+          <w:b w:val="false"/>
+          <w:bCs w:val="false"/>
+          <w:u w:val="none"/>
+        </w:rPr>
+      </w:pPr>
+      <w:r>
+        <w:rPr>
+          <w:b w:val="false"/>
+          <w:bCs w:val="false"/>
+          <w:u w:val="none"/>
+        </w:rPr>
         <w:t>&lt;row name="player_id" null="1" autoincrement="0"&gt;</w:t>
       </w:r>
     </w:p>
@@ -1371,132 +1840,6 @@
           <w:bCs w:val="false"/>
           <w:u w:val="none"/>
         </w:rPr>
-        <w:t>&lt;row name="category_id" null="1" autoincrement="0"&gt;</w:t>
-      </w:r>
-    </w:p>
-    <w:p>
-      <w:pPr>
-        <w:pStyle w:val="Normal"/>
-        <w:rPr>
-          <w:b w:val="false"/>
-          <w:bCs w:val="false"/>
-          <w:u w:val="none"/>
-        </w:rPr>
-      </w:pPr>
-      <w:r>
-        <w:rPr>
-          <w:b w:val="false"/>
-          <w:bCs w:val="false"/>
-          <w:u w:val="none"/>
-        </w:rPr>
-        <w:t>&lt;datatype&gt;INTEGER&lt;/datatype&gt;</w:t>
-      </w:r>
-    </w:p>
-    <w:p>
-      <w:pPr>
-        <w:pStyle w:val="Normal"/>
-        <w:rPr>
-          <w:b w:val="false"/>
-          <w:bCs w:val="false"/>
-          <w:u w:val="none"/>
-        </w:rPr>
-      </w:pPr>
-      <w:r>
-        <w:rPr>
-          <w:b w:val="false"/>
-          <w:bCs w:val="false"/>
-          <w:u w:val="none"/>
-        </w:rPr>
-        <w:t>&lt;default&gt;NULL&lt;/default&gt;&lt;relation table="categories" row="id" /&gt;</w:t>
-      </w:r>
-    </w:p>
-    <w:p>
-      <w:pPr>
-        <w:pStyle w:val="Normal"/>
-        <w:rPr>
-          <w:b w:val="false"/>
-          <w:bCs w:val="false"/>
-          <w:u w:val="none"/>
-        </w:rPr>
-      </w:pPr>
-      <w:r>
-        <w:rPr>
-          <w:b w:val="false"/>
-          <w:bCs w:val="false"/>
-          <w:u w:val="none"/>
-        </w:rPr>
-        <w:t>&lt;/row&gt;</w:t>
-      </w:r>
-    </w:p>
-    <w:p>
-      <w:pPr>
-        <w:pStyle w:val="Normal"/>
-        <w:rPr>
-          <w:b w:val="false"/>
-          <w:bCs w:val="false"/>
-          <w:u w:val="none"/>
-        </w:rPr>
-      </w:pPr>
-      <w:r>
-        <w:rPr>
-          <w:b w:val="false"/>
-          <w:bCs w:val="false"/>
-          <w:u w:val="none"/>
-        </w:rPr>
-        <w:t>&lt;row name="statistic" null="1" autoincrement="0"&gt;</w:t>
-      </w:r>
-    </w:p>
-    <w:p>
-      <w:pPr>
-        <w:pStyle w:val="Normal"/>
-        <w:rPr>
-          <w:b w:val="false"/>
-          <w:bCs w:val="false"/>
-          <w:u w:val="none"/>
-        </w:rPr>
-      </w:pPr>
-      <w:r>
-        <w:rPr>
-          <w:b w:val="false"/>
-          <w:bCs w:val="false"/>
-          <w:u w:val="none"/>
-        </w:rPr>
-        <w:t>&lt;datatype&gt;INTEGER&lt;/datatype&gt;</w:t>
-      </w:r>
-    </w:p>
-    <w:p>
-      <w:pPr>
-        <w:pStyle w:val="Normal"/>
-        <w:rPr>
-          <w:b w:val="false"/>
-          <w:bCs w:val="false"/>
-          <w:u w:val="none"/>
-        </w:rPr>
-      </w:pPr>
-      <w:r>
-        <w:rPr>
-          <w:b w:val="false"/>
-          <w:bCs w:val="false"/>
-          <w:u w:val="none"/>
-        </w:rPr>
-        <w:t>&lt;default&gt;NULL&lt;/default&gt;&lt;/row&gt;</w:t>
-      </w:r>
-    </w:p>
-    <w:p>
-      <w:pPr>
-        <w:pStyle w:val="Normal"/>
-        <w:rPr>
-          <w:b w:val="false"/>
-          <w:bCs w:val="false"/>
-          <w:u w:val="none"/>
-        </w:rPr>
-      </w:pPr>
-      <w:r>
-        <w:rPr>
-          <w:b w:val="false"/>
-          <w:bCs w:val="false"/>
-          <w:u w:val="none"/>
-        </w:rPr>
         <w:t>&lt;key type="PRIMARY" name=""&gt;</w:t>
       </w:r>
     </w:p>
@@ -1557,960 +1900,7 @@
     <w:p>
       <w:pPr>
         <w:pStyle w:val="Normal"/>
-        <w:rPr>
-          <w:b w:val="false"/>
-          <w:bCs w:val="false"/>
-          <w:u w:val="none"/>
-        </w:rPr>
-      </w:pPr>
-      <w:r>
-        <w:rPr>
-          <w:b w:val="false"/>
-          <w:bCs w:val="false"/>
-          <w:u w:val="none"/>
-        </w:rPr>
-        <w:t>&lt;table x="38" y="380" name="categories"&gt;</w:t>
-      </w:r>
-    </w:p>
-    <w:p>
-      <w:pPr>
-        <w:pStyle w:val="Normal"/>
-        <w:rPr>
-          <w:b w:val="false"/>
-          <w:bCs w:val="false"/>
-          <w:u w:val="none"/>
-        </w:rPr>
-      </w:pPr>
-      <w:r>
-        <w:rPr>
-          <w:b w:val="false"/>
-          <w:bCs w:val="false"/>
-          <w:u w:val="none"/>
-        </w:rPr>
-        <w:t>&lt;row name="id" null="1" autoincrement="1"&gt;</w:t>
-      </w:r>
-    </w:p>
-    <w:p>
-      <w:pPr>
-        <w:pStyle w:val="Normal"/>
-        <w:rPr>
-          <w:b w:val="false"/>
-          <w:bCs w:val="false"/>
-          <w:u w:val="none"/>
-        </w:rPr>
-      </w:pPr>
-      <w:r>
-        <w:rPr>
-          <w:b w:val="false"/>
-          <w:bCs w:val="false"/>
-          <w:u w:val="none"/>
-        </w:rPr>
-        <w:t>&lt;datatype&gt;INTEGER&lt;/datatype&gt;</w:t>
-      </w:r>
-    </w:p>
-    <w:p>
-      <w:pPr>
-        <w:pStyle w:val="Normal"/>
-        <w:rPr>
-          <w:b w:val="false"/>
-          <w:bCs w:val="false"/>
-          <w:u w:val="none"/>
-        </w:rPr>
-      </w:pPr>
-      <w:r>
-        <w:rPr>
-          <w:b w:val="false"/>
-          <w:bCs w:val="false"/>
-          <w:u w:val="none"/>
-        </w:rPr>
-        <w:t>&lt;default&gt;NULL&lt;/default&gt;&lt;/row&gt;</w:t>
-      </w:r>
-    </w:p>
-    <w:p>
-      <w:pPr>
-        <w:pStyle w:val="Normal"/>
-        <w:rPr>
-          <w:b w:val="false"/>
-          <w:bCs w:val="false"/>
-          <w:u w:val="none"/>
-        </w:rPr>
-      </w:pPr>
-      <w:r>
-        <w:rPr>
-          <w:b w:val="false"/>
-          <w:bCs w:val="false"/>
-          <w:u w:val="none"/>
-        </w:rPr>
-        <w:t>&lt;row name="name" null="1" autoincrement="0"&gt;</w:t>
-      </w:r>
-    </w:p>
-    <w:p>
-      <w:pPr>
-        <w:pStyle w:val="Normal"/>
-        <w:rPr>
-          <w:b w:val="false"/>
-          <w:bCs w:val="false"/>
-          <w:u w:val="none"/>
-        </w:rPr>
-      </w:pPr>
-      <w:r>
-        <w:rPr>
-          <w:b w:val="false"/>
-          <w:bCs w:val="false"/>
-          <w:u w:val="none"/>
-        </w:rPr>
-        <w:t>&lt;datatype&gt;VARCHAR&lt;/datatype&gt;</w:t>
-      </w:r>
-    </w:p>
-    <w:p>
-      <w:pPr>
-        <w:pStyle w:val="Normal"/>
-        <w:rPr>
-          <w:b w:val="false"/>
-          <w:bCs w:val="false"/>
-          <w:u w:val="none"/>
-        </w:rPr>
-      </w:pPr>
-      <w:r>
-        <w:rPr>
-          <w:b w:val="false"/>
-          <w:bCs w:val="false"/>
-          <w:u w:val="none"/>
-        </w:rPr>
-        <w:t>&lt;default&gt;NULL&lt;/default&gt;&lt;/row&gt;</w:t>
-      </w:r>
-    </w:p>
-    <w:p>
-      <w:pPr>
-        <w:pStyle w:val="Normal"/>
-        <w:rPr>
-          <w:b w:val="false"/>
-          <w:bCs w:val="false"/>
-          <w:u w:val="none"/>
-        </w:rPr>
-      </w:pPr>
-      <w:r>
-        <w:rPr>
-          <w:b w:val="false"/>
-          <w:bCs w:val="false"/>
-          <w:u w:val="none"/>
-        </w:rPr>
-        <w:t>&lt;key type="PRIMARY" name=""&gt;</w:t>
-      </w:r>
-    </w:p>
-    <w:p>
-      <w:pPr>
-        <w:pStyle w:val="Normal"/>
-        <w:rPr>
-          <w:b w:val="false"/>
-          <w:bCs w:val="false"/>
-          <w:u w:val="none"/>
-        </w:rPr>
-      </w:pPr>
-      <w:r>
-        <w:rPr>
-          <w:b w:val="false"/>
-          <w:bCs w:val="false"/>
-          <w:u w:val="none"/>
-        </w:rPr>
-        <w:t>&lt;part&gt;id&lt;/part&gt;</w:t>
-      </w:r>
-    </w:p>
-    <w:p>
-      <w:pPr>
-        <w:pStyle w:val="Normal"/>
-        <w:rPr>
-          <w:b w:val="false"/>
-          <w:bCs w:val="false"/>
-          <w:u w:val="none"/>
-        </w:rPr>
-      </w:pPr>
-      <w:r>
-        <w:rPr>
-          <w:b w:val="false"/>
-          <w:bCs w:val="false"/>
-          <w:u w:val="none"/>
-        </w:rPr>
-        <w:t>&lt;/key&gt;</w:t>
-      </w:r>
-    </w:p>
-    <w:p>
-      <w:pPr>
-        <w:pStyle w:val="Normal"/>
-        <w:rPr>
-          <w:b w:val="false"/>
-          <w:bCs w:val="false"/>
-          <w:u w:val="none"/>
-        </w:rPr>
-      </w:pPr>
-      <w:r>
-        <w:rPr>
-          <w:b w:val="false"/>
-          <w:bCs w:val="false"/>
-          <w:u w:val="none"/>
-        </w:rPr>
-        <w:t>&lt;/table&gt;</w:t>
-      </w:r>
-    </w:p>
-    <w:p>
-      <w:pPr>
-        <w:pStyle w:val="Normal"/>
-        <w:rPr>
-          <w:b w:val="false"/>
-          <w:bCs w:val="false"/>
-          <w:u w:val="none"/>
-        </w:rPr>
-      </w:pPr>
-      <w:r>
-        <w:rPr>
-          <w:b w:val="false"/>
-          <w:bCs w:val="false"/>
-          <w:u w:val="none"/>
-        </w:rPr>
-        <w:t>&lt;table x="61" y="106" name="users"&gt;</w:t>
-      </w:r>
-    </w:p>
-    <w:p>
-      <w:pPr>
-        <w:pStyle w:val="Normal"/>
-        <w:rPr>
-          <w:b w:val="false"/>
-          <w:bCs w:val="false"/>
-          <w:u w:val="none"/>
-        </w:rPr>
-      </w:pPr>
-      <w:r>
-        <w:rPr>
-          <w:b w:val="false"/>
-          <w:bCs w:val="false"/>
-          <w:u w:val="none"/>
-        </w:rPr>
-        <w:t>&lt;row name="id" null="1" autoincrement="1"&gt;</w:t>
-      </w:r>
-    </w:p>
-    <w:p>
-      <w:pPr>
-        <w:pStyle w:val="Normal"/>
-        <w:rPr>
-          <w:b w:val="false"/>
-          <w:bCs w:val="false"/>
-          <w:u w:val="none"/>
-        </w:rPr>
-      </w:pPr>
-      <w:r>
-        <w:rPr>
-          <w:b w:val="false"/>
-          <w:bCs w:val="false"/>
-          <w:u w:val="none"/>
-        </w:rPr>
-        <w:t>&lt;datatype&gt;INTEGER&lt;/datatype&gt;</w:t>
-      </w:r>
-    </w:p>
-    <w:p>
-      <w:pPr>
-        <w:pStyle w:val="Normal"/>
-        <w:rPr>
-          <w:b w:val="false"/>
-          <w:bCs w:val="false"/>
-          <w:u w:val="none"/>
-        </w:rPr>
-      </w:pPr>
-      <w:r>
-        <w:rPr>
-          <w:b w:val="false"/>
-          <w:bCs w:val="false"/>
-          <w:u w:val="none"/>
-        </w:rPr>
-        <w:t>&lt;default&gt;NULL&lt;/default&gt;&lt;/row&gt;</w:t>
-      </w:r>
-    </w:p>
-    <w:p>
-      <w:pPr>
-        <w:pStyle w:val="Normal"/>
-        <w:rPr>
-          <w:b w:val="false"/>
-          <w:bCs w:val="false"/>
-          <w:u w:val="none"/>
-        </w:rPr>
-      </w:pPr>
-      <w:r>
-        <w:rPr>
-          <w:b w:val="false"/>
-          <w:bCs w:val="false"/>
-          <w:u w:val="none"/>
-        </w:rPr>
-        <w:t>&lt;row name="username" null="1" autoincrement="0"&gt;</w:t>
-      </w:r>
-    </w:p>
-    <w:p>
-      <w:pPr>
-        <w:pStyle w:val="Normal"/>
-        <w:rPr>
-          <w:b w:val="false"/>
-          <w:bCs w:val="false"/>
-          <w:u w:val="none"/>
-        </w:rPr>
-      </w:pPr>
-      <w:r>
-        <w:rPr>
-          <w:b w:val="false"/>
-          <w:bCs w:val="false"/>
-          <w:u w:val="none"/>
-        </w:rPr>
-        <w:t>&lt;datatype&gt;VARCHAR&lt;/datatype&gt;</w:t>
-      </w:r>
-    </w:p>
-    <w:p>
-      <w:pPr>
-        <w:pStyle w:val="Normal"/>
-        <w:rPr>
-          <w:b w:val="false"/>
-          <w:bCs w:val="false"/>
-          <w:u w:val="none"/>
-        </w:rPr>
-      </w:pPr>
-      <w:r>
-        <w:rPr>
-          <w:b w:val="false"/>
-          <w:bCs w:val="false"/>
-          <w:u w:val="none"/>
-        </w:rPr>
-        <w:t>&lt;default&gt;NULL&lt;/default&gt;&lt;/row&gt;</w:t>
-      </w:r>
-    </w:p>
-    <w:p>
-      <w:pPr>
-        <w:pStyle w:val="Normal"/>
-        <w:rPr>
-          <w:b w:val="false"/>
-          <w:bCs w:val="false"/>
-          <w:u w:val="none"/>
-        </w:rPr>
-      </w:pPr>
-      <w:r>
-        <w:rPr>
-          <w:b w:val="false"/>
-          <w:bCs w:val="false"/>
-          <w:u w:val="none"/>
-        </w:rPr>
-        <w:t>&lt;row name="password" null="1" autoincrement="0"&gt;</w:t>
-      </w:r>
-    </w:p>
-    <w:p>
-      <w:pPr>
-        <w:pStyle w:val="Normal"/>
-        <w:rPr>
-          <w:b w:val="false"/>
-          <w:bCs w:val="false"/>
-          <w:u w:val="none"/>
-        </w:rPr>
-      </w:pPr>
-      <w:r>
-        <w:rPr>
-          <w:b w:val="false"/>
-          <w:bCs w:val="false"/>
-          <w:u w:val="none"/>
-        </w:rPr>
-        <w:t>&lt;datatype&gt;VARCHAR&lt;/datatype&gt;</w:t>
-      </w:r>
-    </w:p>
-    <w:p>
-      <w:pPr>
-        <w:pStyle w:val="Normal"/>
-        <w:rPr>
-          <w:b w:val="false"/>
-          <w:bCs w:val="false"/>
-          <w:u w:val="none"/>
-        </w:rPr>
-      </w:pPr>
-      <w:r>
-        <w:rPr>
-          <w:b w:val="false"/>
-          <w:bCs w:val="false"/>
-          <w:u w:val="none"/>
-        </w:rPr>
-        <w:t>&lt;default&gt;NULL&lt;/default&gt;&lt;/row&gt;</w:t>
-      </w:r>
-    </w:p>
-    <w:p>
-      <w:pPr>
-        <w:pStyle w:val="Normal"/>
-        <w:rPr>
-          <w:b w:val="false"/>
-          <w:bCs w:val="false"/>
-          <w:u w:val="none"/>
-        </w:rPr>
-      </w:pPr>
-      <w:r>
-        <w:rPr>
-          <w:b w:val="false"/>
-          <w:bCs w:val="false"/>
-          <w:u w:val="none"/>
-        </w:rPr>
-        <w:t>&lt;key type="PRIMARY" name=""&gt;</w:t>
-      </w:r>
-    </w:p>
-    <w:p>
-      <w:pPr>
-        <w:pStyle w:val="Normal"/>
-        <w:rPr>
-          <w:b w:val="false"/>
-          <w:bCs w:val="false"/>
-          <w:u w:val="none"/>
-        </w:rPr>
-      </w:pPr>
-      <w:r>
-        <w:rPr>
-          <w:b w:val="false"/>
-          <w:bCs w:val="false"/>
-          <w:u w:val="none"/>
-        </w:rPr>
-        <w:t>&lt;part&gt;id&lt;/part&gt;</w:t>
-      </w:r>
-    </w:p>
-    <w:p>
-      <w:pPr>
-        <w:pStyle w:val="Normal"/>
-        <w:rPr>
-          <w:b w:val="false"/>
-          <w:bCs w:val="false"/>
-          <w:u w:val="none"/>
-        </w:rPr>
-      </w:pPr>
-      <w:r>
-        <w:rPr>
-          <w:b w:val="false"/>
-          <w:bCs w:val="false"/>
-          <w:u w:val="none"/>
-        </w:rPr>
-        <w:t>&lt;/key&gt;</w:t>
-      </w:r>
-    </w:p>
-    <w:p>
-      <w:pPr>
-        <w:pStyle w:val="Normal"/>
-        <w:rPr>
-          <w:b w:val="false"/>
-          <w:bCs w:val="false"/>
-          <w:u w:val="none"/>
-        </w:rPr>
-      </w:pPr>
-      <w:r>
-        <w:rPr>
-          <w:b w:val="false"/>
-          <w:bCs w:val="false"/>
-          <w:u w:val="none"/>
-        </w:rPr>
-        <w:t>&lt;/table&gt;</w:t>
-      </w:r>
-    </w:p>
-    <w:p>
-      <w:pPr>
-        <w:pStyle w:val="Normal"/>
-        <w:rPr>
-          <w:b w:val="false"/>
-          <w:bCs w:val="false"/>
-          <w:u w:val="none"/>
-        </w:rPr>
-      </w:pPr>
-      <w:r>
-        <w:rPr>
-          <w:b w:val="false"/>
-          <w:bCs w:val="false"/>
-          <w:u w:val="none"/>
-        </w:rPr>
-        <w:t>&lt;table x="258" y="100" name="teams"&gt;</w:t>
-      </w:r>
-    </w:p>
-    <w:p>
-      <w:pPr>
-        <w:pStyle w:val="Normal"/>
-        <w:rPr>
-          <w:b w:val="false"/>
-          <w:bCs w:val="false"/>
-          <w:u w:val="none"/>
-        </w:rPr>
-      </w:pPr>
-      <w:r>
-        <w:rPr>
-          <w:b w:val="false"/>
-          <w:bCs w:val="false"/>
-          <w:u w:val="none"/>
-        </w:rPr>
-        <w:t>&lt;row name="id" null="1" autoincrement="1"&gt;</w:t>
-      </w:r>
-    </w:p>
-    <w:p>
-      <w:pPr>
-        <w:pStyle w:val="Normal"/>
-        <w:rPr>
-          <w:b w:val="false"/>
-          <w:bCs w:val="false"/>
-          <w:u w:val="none"/>
-        </w:rPr>
-      </w:pPr>
-      <w:r>
-        <w:rPr>
-          <w:b w:val="false"/>
-          <w:bCs w:val="false"/>
-          <w:u w:val="none"/>
-        </w:rPr>
-        <w:t>&lt;datatype&gt;INTEGER&lt;/datatype&gt;</w:t>
-      </w:r>
-    </w:p>
-    <w:p>
-      <w:pPr>
-        <w:pStyle w:val="Normal"/>
-        <w:rPr>
-          <w:b w:val="false"/>
-          <w:bCs w:val="false"/>
-          <w:u w:val="none"/>
-        </w:rPr>
-      </w:pPr>
-      <w:r>
-        <w:rPr>
-          <w:b w:val="false"/>
-          <w:bCs w:val="false"/>
-          <w:u w:val="none"/>
-        </w:rPr>
-        <w:t>&lt;default&gt;NULL&lt;/default&gt;&lt;/row&gt;</w:t>
-      </w:r>
-    </w:p>
-    <w:p>
-      <w:pPr>
-        <w:pStyle w:val="Normal"/>
-        <w:rPr>
-          <w:b w:val="false"/>
-          <w:bCs w:val="false"/>
-          <w:u w:val="none"/>
-        </w:rPr>
-      </w:pPr>
-      <w:r>
-        <w:rPr>
-          <w:b w:val="false"/>
-          <w:bCs w:val="false"/>
-          <w:u w:val="none"/>
-        </w:rPr>
-        <w:t>&lt;row name="user_id" null="1" autoincrement="0"&gt;</w:t>
-      </w:r>
-    </w:p>
-    <w:p>
-      <w:pPr>
-        <w:pStyle w:val="Normal"/>
-        <w:rPr>
-          <w:b w:val="false"/>
-          <w:bCs w:val="false"/>
-          <w:u w:val="none"/>
-        </w:rPr>
-      </w:pPr>
-      <w:r>
-        <w:rPr>
-          <w:b w:val="false"/>
-          <w:bCs w:val="false"/>
-          <w:u w:val="none"/>
-        </w:rPr>
-        <w:t>&lt;datatype&gt;INTEGER&lt;/datatype&gt;</w:t>
-      </w:r>
-    </w:p>
-    <w:p>
-      <w:pPr>
-        <w:pStyle w:val="Normal"/>
-        <w:rPr>
-          <w:b w:val="false"/>
-          <w:bCs w:val="false"/>
-          <w:u w:val="none"/>
-        </w:rPr>
-      </w:pPr>
-      <w:r>
-        <w:rPr>
-          <w:b w:val="false"/>
-          <w:bCs w:val="false"/>
-          <w:u w:val="none"/>
-        </w:rPr>
-        <w:t>&lt;default&gt;NULL&lt;/default&gt;&lt;relation table="users" row="id" /&gt;</w:t>
-      </w:r>
-    </w:p>
-    <w:p>
-      <w:pPr>
-        <w:pStyle w:val="Normal"/>
-        <w:rPr>
-          <w:b w:val="false"/>
-          <w:bCs w:val="false"/>
-          <w:u w:val="none"/>
-        </w:rPr>
-      </w:pPr>
-      <w:r>
-        <w:rPr>
-          <w:b w:val="false"/>
-          <w:bCs w:val="false"/>
-          <w:u w:val="none"/>
-        </w:rPr>
-        <w:t>&lt;/row&gt;</w:t>
-      </w:r>
-    </w:p>
-    <w:p>
-      <w:pPr>
-        <w:pStyle w:val="Normal"/>
-        <w:rPr>
-          <w:b w:val="false"/>
-          <w:bCs w:val="false"/>
-          <w:u w:val="none"/>
-        </w:rPr>
-      </w:pPr>
-      <w:r>
-        <w:rPr>
-          <w:b w:val="false"/>
-          <w:bCs w:val="false"/>
-          <w:u w:val="none"/>
-        </w:rPr>
-        <w:t>&lt;key type="PRIMARY" name=""&gt;</w:t>
-      </w:r>
-    </w:p>
-    <w:p>
-      <w:pPr>
-        <w:pStyle w:val="Normal"/>
-        <w:rPr>
-          <w:b w:val="false"/>
-          <w:bCs w:val="false"/>
-          <w:u w:val="none"/>
-        </w:rPr>
-      </w:pPr>
-      <w:r>
-        <w:rPr>
-          <w:b w:val="false"/>
-          <w:bCs w:val="false"/>
-          <w:u w:val="none"/>
-        </w:rPr>
-        <w:t>&lt;part&gt;id&lt;/part&gt;</w:t>
-      </w:r>
-    </w:p>
-    <w:p>
-      <w:pPr>
-        <w:pStyle w:val="Normal"/>
-        <w:rPr>
-          <w:b w:val="false"/>
-          <w:bCs w:val="false"/>
-          <w:u w:val="none"/>
-        </w:rPr>
-      </w:pPr>
-      <w:r>
-        <w:rPr>
-          <w:b w:val="false"/>
-          <w:bCs w:val="false"/>
-          <w:u w:val="none"/>
-        </w:rPr>
-        <w:t>&lt;/key&gt;</w:t>
-      </w:r>
-    </w:p>
-    <w:p>
-      <w:pPr>
-        <w:pStyle w:val="Normal"/>
-        <w:rPr>
-          <w:b w:val="false"/>
-          <w:bCs w:val="false"/>
-          <w:u w:val="none"/>
-        </w:rPr>
-      </w:pPr>
-      <w:r>
-        <w:rPr>
-          <w:b w:val="false"/>
-          <w:bCs w:val="false"/>
-          <w:u w:val="none"/>
-        </w:rPr>
-        <w:t>&lt;/table&gt;</w:t>
-      </w:r>
-    </w:p>
-    <w:p>
-      <w:pPr>
-        <w:pStyle w:val="Normal"/>
-        <w:rPr>
-          <w:b w:val="false"/>
-          <w:bCs w:val="false"/>
-          <w:u w:val="none"/>
-        </w:rPr>
-      </w:pPr>
-      <w:r>
-        <w:rPr>
-          <w:b w:val="false"/>
-          <w:bCs w:val="false"/>
-          <w:u w:val="none"/>
-        </w:rPr>
-        <w:t>&lt;table x="450" y="98" name="fantasy_players"&gt;</w:t>
-      </w:r>
-    </w:p>
-    <w:p>
-      <w:pPr>
-        <w:pStyle w:val="Normal"/>
-        <w:rPr>
-          <w:b w:val="false"/>
-          <w:bCs w:val="false"/>
-          <w:u w:val="none"/>
-        </w:rPr>
-      </w:pPr>
-      <w:r>
-        <w:rPr>
-          <w:b w:val="false"/>
-          <w:bCs w:val="false"/>
-          <w:u w:val="none"/>
-        </w:rPr>
-        <w:t>&lt;row name="id" null="1" autoincrement="1"&gt;</w:t>
-      </w:r>
-    </w:p>
-    <w:p>
-      <w:pPr>
-        <w:pStyle w:val="Normal"/>
-        <w:rPr>
-          <w:b w:val="false"/>
-          <w:bCs w:val="false"/>
-          <w:u w:val="none"/>
-        </w:rPr>
-      </w:pPr>
-      <w:r>
-        <w:rPr>
-          <w:b w:val="false"/>
-          <w:bCs w:val="false"/>
-          <w:u w:val="none"/>
-        </w:rPr>
-        <w:t>&lt;datatype&gt;INTEGER&lt;/datatype&gt;</w:t>
-      </w:r>
-    </w:p>
-    <w:p>
-      <w:pPr>
-        <w:pStyle w:val="Normal"/>
-        <w:rPr>
-          <w:b w:val="false"/>
-          <w:bCs w:val="false"/>
-          <w:u w:val="none"/>
-        </w:rPr>
-      </w:pPr>
-      <w:r>
-        <w:rPr>
-          <w:b w:val="false"/>
-          <w:bCs w:val="false"/>
-          <w:u w:val="none"/>
-        </w:rPr>
-        <w:t>&lt;default&gt;NULL&lt;/default&gt;&lt;/row&gt;</w:t>
-      </w:r>
-    </w:p>
-    <w:p>
-      <w:pPr>
-        <w:pStyle w:val="Normal"/>
-        <w:rPr>
-          <w:b w:val="false"/>
-          <w:bCs w:val="false"/>
-          <w:u w:val="none"/>
-        </w:rPr>
-      </w:pPr>
-      <w:r>
-        <w:rPr>
-          <w:b w:val="false"/>
-          <w:bCs w:val="false"/>
-          <w:u w:val="none"/>
-        </w:rPr>
-        <w:t>&lt;row name="team_id" null="1" autoincrement="0"&gt;</w:t>
-      </w:r>
-    </w:p>
-    <w:p>
-      <w:pPr>
-        <w:pStyle w:val="Normal"/>
-        <w:rPr>
-          <w:b w:val="false"/>
-          <w:bCs w:val="false"/>
-          <w:u w:val="none"/>
-        </w:rPr>
-      </w:pPr>
-      <w:r>
-        <w:rPr>
-          <w:b w:val="false"/>
-          <w:bCs w:val="false"/>
-          <w:u w:val="none"/>
-        </w:rPr>
-        <w:t>&lt;datatype&gt;INTEGER&lt;/datatype&gt;</w:t>
-      </w:r>
-    </w:p>
-    <w:p>
-      <w:pPr>
-        <w:pStyle w:val="Normal"/>
-        <w:rPr>
-          <w:b w:val="false"/>
-          <w:bCs w:val="false"/>
-          <w:u w:val="none"/>
-        </w:rPr>
-      </w:pPr>
-      <w:r>
-        <w:rPr>
-          <w:b w:val="false"/>
-          <w:bCs w:val="false"/>
-          <w:u w:val="none"/>
-        </w:rPr>
-        <w:t>&lt;default&gt;NULL&lt;/default&gt;&lt;relation table="teams" row="id" /&gt;</w:t>
-      </w:r>
-    </w:p>
-    <w:p>
-      <w:pPr>
-        <w:pStyle w:val="Normal"/>
-        <w:rPr>
-          <w:b w:val="false"/>
-          <w:bCs w:val="false"/>
-          <w:u w:val="none"/>
-        </w:rPr>
-      </w:pPr>
-      <w:r>
-        <w:rPr>
-          <w:b w:val="false"/>
-          <w:bCs w:val="false"/>
-          <w:u w:val="none"/>
-        </w:rPr>
-        <w:t>&lt;/row&gt;</w:t>
-      </w:r>
-    </w:p>
-    <w:p>
-      <w:pPr>
-        <w:pStyle w:val="Normal"/>
-        <w:rPr>
-          <w:b w:val="false"/>
-          <w:bCs w:val="false"/>
-          <w:u w:val="none"/>
-        </w:rPr>
-      </w:pPr>
-      <w:r>
-        <w:rPr>
-          <w:b w:val="false"/>
-          <w:bCs w:val="false"/>
-          <w:u w:val="none"/>
-        </w:rPr>
-        <w:t>&lt;row name="player_id" null="1" autoincrement="0"&gt;</w:t>
-      </w:r>
-    </w:p>
-    <w:p>
-      <w:pPr>
-        <w:pStyle w:val="Normal"/>
-        <w:rPr>
-          <w:b w:val="false"/>
-          <w:bCs w:val="false"/>
-          <w:u w:val="none"/>
-        </w:rPr>
-      </w:pPr>
-      <w:r>
-        <w:rPr>
-          <w:b w:val="false"/>
-          <w:bCs w:val="false"/>
-          <w:u w:val="none"/>
-        </w:rPr>
-        <w:t>&lt;datatype&gt;INTEGER&lt;/datatype&gt;</w:t>
-      </w:r>
-    </w:p>
-    <w:p>
-      <w:pPr>
-        <w:pStyle w:val="Normal"/>
-        <w:rPr>
-          <w:b w:val="false"/>
-          <w:bCs w:val="false"/>
-          <w:u w:val="none"/>
-        </w:rPr>
-      </w:pPr>
-      <w:r>
-        <w:rPr>
-          <w:b w:val="false"/>
-          <w:bCs w:val="false"/>
-          <w:u w:val="none"/>
-        </w:rPr>
-        <w:t>&lt;default&gt;NULL&lt;/default&gt;&lt;relation table="players" row="id" /&gt;</w:t>
-      </w:r>
-    </w:p>
-    <w:p>
-      <w:pPr>
-        <w:pStyle w:val="Normal"/>
-        <w:rPr>
-          <w:b w:val="false"/>
-          <w:bCs w:val="false"/>
-          <w:u w:val="none"/>
-        </w:rPr>
-      </w:pPr>
-      <w:r>
-        <w:rPr>
-          <w:b w:val="false"/>
-          <w:bCs w:val="false"/>
-          <w:u w:val="none"/>
-        </w:rPr>
-        <w:t>&lt;/row&gt;</w:t>
-      </w:r>
-    </w:p>
-    <w:p>
-      <w:pPr>
-        <w:pStyle w:val="Normal"/>
-        <w:rPr>
-          <w:b w:val="false"/>
-          <w:bCs w:val="false"/>
-          <w:u w:val="none"/>
-        </w:rPr>
-      </w:pPr>
-      <w:r>
-        <w:rPr>
-          <w:b w:val="false"/>
-          <w:bCs w:val="false"/>
-          <w:u w:val="none"/>
-        </w:rPr>
-        <w:t>&lt;key type="PRIMARY" name=""&gt;</w:t>
-      </w:r>
-    </w:p>
-    <w:p>
-      <w:pPr>
-        <w:pStyle w:val="Normal"/>
-        <w:rPr>
-          <w:b w:val="false"/>
-          <w:bCs w:val="false"/>
-          <w:u w:val="none"/>
-        </w:rPr>
-      </w:pPr>
-      <w:r>
-        <w:rPr>
-          <w:b w:val="false"/>
-          <w:bCs w:val="false"/>
-          <w:u w:val="none"/>
-        </w:rPr>
-        <w:t>&lt;part&gt;id&lt;/part&gt;</w:t>
-      </w:r>
-    </w:p>
-    <w:p>
-      <w:pPr>
-        <w:pStyle w:val="Normal"/>
-        <w:rPr>
-          <w:b w:val="false"/>
-          <w:bCs w:val="false"/>
-          <w:u w:val="none"/>
-        </w:rPr>
-      </w:pPr>
-      <w:r>
-        <w:rPr>
-          <w:b w:val="false"/>
-          <w:bCs w:val="false"/>
-          <w:u w:val="none"/>
-        </w:rPr>
-        <w:t>&lt;/key&gt;</w:t>
-      </w:r>
-    </w:p>
-    <w:p>
-      <w:pPr>
-        <w:pStyle w:val="Normal"/>
-        <w:rPr>
-          <w:b w:val="false"/>
-          <w:bCs w:val="false"/>
-          <w:u w:val="none"/>
-        </w:rPr>
-      </w:pPr>
-      <w:r>
-        <w:rPr>
-          <w:b w:val="false"/>
-          <w:bCs w:val="false"/>
-          <w:u w:val="none"/>
-        </w:rPr>
-        <w:t>&lt;/table&gt;</w:t>
-      </w:r>
-    </w:p>
-    <w:p>
-      <w:pPr>
-        <w:pStyle w:val="Normal"/>
+        <w:spacing w:before="0" w:after="160"/>
         <w:rPr>
           <w:b w:val="false"/>
           <w:bCs w:val="false"/>
@@ -2524,38 +1914,6 @@
           <w:u w:val="none"/>
         </w:rPr>
         <w:t>&lt;/sql&gt;</w:t>
-      </w:r>
-    </w:p>
-    <w:p>
-      <w:pPr>
-        <w:pStyle w:val="Normal"/>
-        <w:rPr/>
-      </w:pPr>
-      <w:r>
-        <w:rPr/>
-      </w:r>
-    </w:p>
-    <w:p>
-      <w:pPr>
-        <w:pStyle w:val="Normal"/>
-        <w:rPr/>
-      </w:pPr>
-      <w:r>
-        <w:rPr/>
-      </w:r>
-    </w:p>
-    <w:p>
-      <w:pPr>
-        <w:pStyle w:val="Normal"/>
-        <w:widowControl/>
-        <w:suppressAutoHyphens w:val="true"/>
-        <w:bidi w:val="0"/>
-        <w:spacing w:lineRule="auto" w:line="259" w:before="0" w:after="160"/>
-        <w:jc w:val="left"/>
-        <w:rPr/>
-      </w:pPr>
-      <w:r>
-        <w:rPr/>
       </w:r>
     </w:p>
     <w:sectPr>

</xml_diff>